<commit_message>
izmena backward chaininga - rekurzivni query
</commit_message>
<xml_diff>
--- a/Sistem_za_automatsko_dijagnostikovanje_problema_u_automobilu.docx
+++ b/Sistem_za_automatsko_dijagnostikovanje_problema_u_automobilu.docx
@@ -70,8 +70,16 @@
         <w:rPr>
           <w:rFonts w:cstheme="majorHAnsi"/>
         </w:rPr>
-        <w:t xml:space="preserve"> u automobilu</w:t>
-      </w:r>
+        <w:t xml:space="preserve"> u </w:t>
+      </w:r>
+      <w:proofErr w:type="spellStart"/>
+      <w:r>
+        <w:rPr>
+          <w:rFonts w:cstheme="majorHAnsi"/>
+        </w:rPr>
+        <w:t>automobilu</w:t>
+      </w:r>
+      <w:proofErr w:type="spellEnd"/>
     </w:p>
     <w:p>
       <w:pPr>
@@ -2218,7 +2226,6 @@
         <w:ind w:left="360" w:hanging="360"/>
         <w:jc w:val="both"/>
       </w:pPr>
-      <w:proofErr w:type="gramStart"/>
       <w:r>
         <w:rPr>
           <w:rFonts w:hAnsi="Symbol"/>
@@ -2226,11 +2233,7 @@
         <w:t></w:t>
       </w:r>
       <w:r>
-        <w:t xml:space="preserve">  Ako</w:t>
-      </w:r>
-      <w:proofErr w:type="gramEnd"/>
-      <w:r>
-        <w:t xml:space="preserve"> se motor </w:t>
+        <w:t xml:space="preserve">  Ako se motor </w:t>
       </w:r>
       <w:proofErr w:type="spellStart"/>
       <w:r>
@@ -2347,7 +2350,6 @@
         <w:ind w:left="360" w:hanging="360"/>
         <w:jc w:val="both"/>
       </w:pPr>
-      <w:proofErr w:type="gramStart"/>
       <w:r>
         <w:rPr>
           <w:rFonts w:hAnsi="Symbol"/>
@@ -2355,11 +2357,7 @@
         <w:t></w:t>
       </w:r>
       <w:r>
-        <w:t xml:space="preserve">  Ako</w:t>
-      </w:r>
-      <w:proofErr w:type="gramEnd"/>
-      <w:r>
-        <w:t xml:space="preserve"> se motor </w:t>
+        <w:t xml:space="preserve">  Ako se motor </w:t>
       </w:r>
       <w:proofErr w:type="spellStart"/>
       <w:r>
@@ -2375,15 +2373,7 @@
       </w:r>
       <w:proofErr w:type="spellEnd"/>
       <w:r>
-        <w:t xml:space="preserve">, </w:t>
-      </w:r>
-      <w:proofErr w:type="gramStart"/>
-      <w:r>
-        <w:t>a</w:t>
-      </w:r>
-      <w:proofErr w:type="gramEnd"/>
-      <w:r>
-        <w:t xml:space="preserve"> </w:t>
+        <w:t xml:space="preserve">, a </w:t>
       </w:r>
       <w:proofErr w:type="spellStart"/>
       <w:r>
@@ -2516,7 +2506,6 @@
         <w:ind w:left="360" w:hanging="360"/>
         <w:jc w:val="both"/>
       </w:pPr>
-      <w:proofErr w:type="gramStart"/>
       <w:r>
         <w:rPr>
           <w:rFonts w:hAnsi="Symbol"/>
@@ -2524,11 +2513,7 @@
         <w:t></w:t>
       </w:r>
       <w:r>
-        <w:t xml:space="preserve">  Kada</w:t>
-      </w:r>
-      <w:proofErr w:type="gramEnd"/>
-      <w:r>
-        <w:t xml:space="preserve"> motor </w:t>
+        <w:t xml:space="preserve">  Kada motor </w:t>
       </w:r>
       <w:proofErr w:type="spellStart"/>
       <w:r>
@@ -2544,15 +2529,7 @@
       </w:r>
       <w:proofErr w:type="spellEnd"/>
       <w:r>
-        <w:t xml:space="preserve">, </w:t>
-      </w:r>
-      <w:proofErr w:type="gramStart"/>
-      <w:r>
-        <w:t>a</w:t>
-      </w:r>
-      <w:proofErr w:type="gramEnd"/>
-      <w:r>
-        <w:t xml:space="preserve"> </w:t>
+        <w:t xml:space="preserve">, a </w:t>
       </w:r>
       <w:proofErr w:type="spellStart"/>
       <w:r>
@@ -2709,7 +2686,6 @@
         <w:ind w:left="360" w:hanging="360"/>
         <w:jc w:val="both"/>
       </w:pPr>
-      <w:proofErr w:type="gramStart"/>
       <w:r>
         <w:rPr>
           <w:rFonts w:hAnsi="Symbol"/>
@@ -2717,11 +2693,7 @@
         <w:t></w:t>
       </w:r>
       <w:r>
-        <w:t xml:space="preserve">  Ako</w:t>
-      </w:r>
-      <w:proofErr w:type="gramEnd"/>
-      <w:r>
-        <w:t xml:space="preserve"> se </w:t>
+        <w:t xml:space="preserve">  Ako se </w:t>
       </w:r>
       <w:proofErr w:type="spellStart"/>
       <w:r>
@@ -2870,7 +2842,6 @@
         <w:ind w:left="360" w:hanging="360"/>
         <w:jc w:val="both"/>
       </w:pPr>
-      <w:proofErr w:type="gramStart"/>
       <w:r>
         <w:rPr>
           <w:rFonts w:hAnsi="Symbol"/>
@@ -2878,11 +2849,7 @@
         <w:t></w:t>
       </w:r>
       <w:r>
-        <w:t xml:space="preserve">  Kada</w:t>
-      </w:r>
-      <w:proofErr w:type="gramEnd"/>
-      <w:r>
-        <w:t xml:space="preserve"> motor </w:t>
+        <w:t xml:space="preserve">  Kada motor </w:t>
       </w:r>
       <w:proofErr w:type="spellStart"/>
       <w:r>
@@ -3070,7 +3037,6 @@
         <w:ind w:left="360" w:hanging="360"/>
         <w:jc w:val="both"/>
       </w:pPr>
-      <w:proofErr w:type="gramStart"/>
       <w:r>
         <w:rPr>
           <w:rFonts w:hAnsi="Symbol"/>
@@ -3078,11 +3044,7 @@
         <w:t></w:t>
       </w:r>
       <w:r>
-        <w:t xml:space="preserve">  Ako</w:t>
-      </w:r>
-      <w:proofErr w:type="gramEnd"/>
-      <w:r>
-        <w:t xml:space="preserve"> </w:t>
+        <w:t xml:space="preserve">  Ako </w:t>
       </w:r>
       <w:proofErr w:type="spellStart"/>
       <w:r>
@@ -3317,7 +3279,6 @@
         <w:ind w:left="360" w:hanging="360"/>
         <w:jc w:val="both"/>
       </w:pPr>
-      <w:proofErr w:type="gramStart"/>
       <w:r>
         <w:rPr>
           <w:rFonts w:hAnsi="Symbol"/>
@@ -3325,11 +3286,7 @@
         <w:t></w:t>
       </w:r>
       <w:r>
-        <w:t xml:space="preserve">  Kada</w:t>
-      </w:r>
-      <w:proofErr w:type="gramEnd"/>
-      <w:r>
-        <w:t xml:space="preserve"> se ventilator </w:t>
+        <w:t xml:space="preserve">  Kada se ventilator </w:t>
       </w:r>
       <w:proofErr w:type="spellStart"/>
       <w:r>
@@ -3441,7 +3398,6 @@
         <w:ind w:left="360" w:hanging="360"/>
         <w:jc w:val="both"/>
       </w:pPr>
-      <w:proofErr w:type="gramStart"/>
       <w:r>
         <w:rPr>
           <w:rFonts w:hAnsi="Symbol"/>
@@ -3449,11 +3405,7 @@
         <w:t></w:t>
       </w:r>
       <w:r>
-        <w:t xml:space="preserve">  Ako</w:t>
-      </w:r>
-      <w:proofErr w:type="gramEnd"/>
-      <w:r>
-        <w:t xml:space="preserve"> motor </w:t>
+        <w:t xml:space="preserve">  Ako motor </w:t>
       </w:r>
       <w:proofErr w:type="spellStart"/>
       <w:r>
@@ -3602,7 +3554,6 @@
         </w:numPr>
         <w:jc w:val="both"/>
       </w:pPr>
-      <w:proofErr w:type="gramStart"/>
       <w:r>
         <w:rPr>
           <w:rFonts w:hAnsi="Symbol"/>
@@ -3610,11 +3561,7 @@
         <w:t></w:t>
       </w:r>
       <w:r>
-        <w:t xml:space="preserve">  Ako</w:t>
-      </w:r>
-      <w:proofErr w:type="gramEnd"/>
-      <w:r>
-        <w:t xml:space="preserve"> </w:t>
+        <w:t xml:space="preserve">  Ako </w:t>
       </w:r>
       <w:proofErr w:type="spellStart"/>
       <w:r>
@@ -3699,7 +3646,6 @@
         <w:ind w:left="360" w:hanging="360"/>
         <w:jc w:val="both"/>
       </w:pPr>
-      <w:proofErr w:type="gramStart"/>
       <w:r>
         <w:rPr>
           <w:rFonts w:hAnsi="Symbol"/>
@@ -3707,11 +3653,7 @@
         <w:t></w:t>
       </w:r>
       <w:r>
-        <w:t xml:space="preserve">  Kada</w:t>
-      </w:r>
-      <w:proofErr w:type="gramEnd"/>
-      <w:r>
-        <w:t xml:space="preserve"> instrument </w:t>
+        <w:t xml:space="preserve">  Kada instrument </w:t>
       </w:r>
       <w:proofErr w:type="spellStart"/>
       <w:r>
@@ -3839,7 +3781,6 @@
         <w:ind w:left="360" w:hanging="360"/>
         <w:jc w:val="both"/>
       </w:pPr>
-      <w:proofErr w:type="gramStart"/>
       <w:r>
         <w:rPr>
           <w:rFonts w:hAnsi="Symbol"/>
@@ -3847,11 +3788,7 @@
         <w:t></w:t>
       </w:r>
       <w:r>
-        <w:t xml:space="preserve">  Ako</w:t>
-      </w:r>
-      <w:proofErr w:type="gramEnd"/>
-      <w:r>
-        <w:t xml:space="preserve"> ne </w:t>
+        <w:t xml:space="preserve">  Ako ne </w:t>
       </w:r>
       <w:proofErr w:type="spellStart"/>
       <w:r>
@@ -3978,7 +3915,6 @@
         </w:numPr>
         <w:jc w:val="both"/>
       </w:pPr>
-      <w:proofErr w:type="gramStart"/>
       <w:r>
         <w:rPr>
           <w:rFonts w:hAnsi="Symbol"/>
@@ -3986,11 +3922,7 @@
         <w:t></w:t>
       </w:r>
       <w:r>
-        <w:t xml:space="preserve">  Kada</w:t>
-      </w:r>
-      <w:proofErr w:type="gramEnd"/>
-      <w:r>
-        <w:t xml:space="preserve"> se </w:t>
+        <w:t xml:space="preserve">  Kada se </w:t>
       </w:r>
       <w:proofErr w:type="spellStart"/>
       <w:r>
@@ -4099,7 +4031,6 @@
         <w:ind w:left="360" w:hanging="360"/>
         <w:jc w:val="both"/>
       </w:pPr>
-      <w:proofErr w:type="gramStart"/>
       <w:r>
         <w:rPr>
           <w:rFonts w:hAnsi="Symbol"/>
@@ -4107,11 +4038,7 @@
         <w:t></w:t>
       </w:r>
       <w:r>
-        <w:t xml:space="preserve">  Ako</w:t>
-      </w:r>
-      <w:proofErr w:type="gramEnd"/>
-      <w:r>
-        <w:t xml:space="preserve"> </w:t>
+        <w:t xml:space="preserve">  Ako </w:t>
       </w:r>
       <w:proofErr w:type="spellStart"/>
       <w:r>
@@ -4284,7 +4211,6 @@
         <w:ind w:left="360" w:hanging="360"/>
         <w:jc w:val="both"/>
       </w:pPr>
-      <w:proofErr w:type="gramStart"/>
       <w:r>
         <w:rPr>
           <w:rFonts w:hAnsi="Symbol"/>
@@ -4292,11 +4218,7 @@
         <w:t></w:t>
       </w:r>
       <w:r>
-        <w:t xml:space="preserve">  Kada</w:t>
-      </w:r>
-      <w:proofErr w:type="gramEnd"/>
-      <w:r>
-        <w:t xml:space="preserve"> </w:t>
+        <w:t xml:space="preserve">  Kada </w:t>
       </w:r>
       <w:proofErr w:type="spellStart"/>
       <w:r>
@@ -4459,7 +4381,6 @@
         <w:ind w:left="360" w:hanging="360"/>
         <w:jc w:val="both"/>
       </w:pPr>
-      <w:proofErr w:type="gramStart"/>
       <w:r>
         <w:rPr>
           <w:rFonts w:hAnsi="Symbol"/>
@@ -4467,11 +4388,7 @@
         <w:t></w:t>
       </w:r>
       <w:r>
-        <w:t xml:space="preserve">  Ako</w:t>
-      </w:r>
-      <w:proofErr w:type="gramEnd"/>
-      <w:r>
-        <w:t xml:space="preserve"> se </w:t>
+        <w:t xml:space="preserve">  Ako se </w:t>
       </w:r>
       <w:proofErr w:type="spellStart"/>
       <w:r>
@@ -4604,7 +4521,6 @@
         <w:ind w:left="360" w:hanging="360"/>
         <w:jc w:val="both"/>
       </w:pPr>
-      <w:proofErr w:type="gramStart"/>
       <w:r>
         <w:rPr>
           <w:rFonts w:hAnsi="Symbol"/>
@@ -4612,11 +4528,7 @@
         <w:t></w:t>
       </w:r>
       <w:r>
-        <w:t xml:space="preserve">  Kada</w:t>
-      </w:r>
-      <w:proofErr w:type="gramEnd"/>
-      <w:r>
-        <w:t xml:space="preserve"> </w:t>
+        <w:t xml:space="preserve">  Kada </w:t>
       </w:r>
       <w:proofErr w:type="spellStart"/>
       <w:r>
@@ -4765,7 +4677,6 @@
         <w:ind w:left="360" w:hanging="360"/>
         <w:jc w:val="both"/>
       </w:pPr>
-      <w:proofErr w:type="gramStart"/>
       <w:r>
         <w:rPr>
           <w:rFonts w:hAnsi="Symbol"/>
@@ -4773,11 +4684,7 @@
         <w:t></w:t>
       </w:r>
       <w:r>
-        <w:t xml:space="preserve">  Ako</w:t>
-      </w:r>
-      <w:proofErr w:type="gramEnd"/>
-      <w:r>
-        <w:t xml:space="preserve"> se </w:t>
+        <w:t xml:space="preserve">  Ako se </w:t>
       </w:r>
       <w:proofErr w:type="spellStart"/>
       <w:r>
@@ -4948,7 +4855,6 @@
         <w:ind w:left="360" w:hanging="360"/>
         <w:jc w:val="both"/>
       </w:pPr>
-      <w:proofErr w:type="gramStart"/>
       <w:r>
         <w:rPr>
           <w:rFonts w:hAnsi="Symbol"/>
@@ -4956,11 +4862,7 @@
         <w:t></w:t>
       </w:r>
       <w:r>
-        <w:t xml:space="preserve">  Kada</w:t>
-      </w:r>
-      <w:proofErr w:type="gramEnd"/>
-      <w:r>
-        <w:t xml:space="preserve"> </w:t>
+        <w:t xml:space="preserve">  Kada </w:t>
       </w:r>
       <w:proofErr w:type="spellStart"/>
       <w:r>
@@ -5072,7 +4974,6 @@
         <w:ind w:left="360" w:hanging="360"/>
         <w:jc w:val="both"/>
       </w:pPr>
-      <w:proofErr w:type="gramStart"/>
       <w:r>
         <w:rPr>
           <w:rFonts w:hAnsi="Symbol"/>
@@ -5080,11 +4981,7 @@
         <w:t></w:t>
       </w:r>
       <w:r>
-        <w:t xml:space="preserve">  Ako</w:t>
-      </w:r>
-      <w:proofErr w:type="gramEnd"/>
-      <w:r>
-        <w:t xml:space="preserve"> se </w:t>
+        <w:t xml:space="preserve">  Ako se </w:t>
       </w:r>
       <w:proofErr w:type="spellStart"/>
       <w:r>
@@ -5177,7 +5074,6 @@
         <w:ind w:left="360" w:hanging="360"/>
         <w:jc w:val="both"/>
       </w:pPr>
-      <w:proofErr w:type="gramStart"/>
       <w:r>
         <w:rPr>
           <w:rFonts w:hAnsi="Symbol"/>
@@ -5185,11 +5081,7 @@
         <w:t></w:t>
       </w:r>
       <w:r>
-        <w:t xml:space="preserve">  Kada</w:t>
-      </w:r>
-      <w:proofErr w:type="gramEnd"/>
-      <w:r>
-        <w:t xml:space="preserve"> </w:t>
+        <w:t xml:space="preserve">  Kada </w:t>
       </w:r>
       <w:proofErr w:type="spellStart"/>
       <w:r>
@@ -5361,7 +5253,6 @@
         <w:ind w:left="360" w:hanging="360"/>
         <w:jc w:val="both"/>
       </w:pPr>
-      <w:proofErr w:type="gramStart"/>
       <w:r>
         <w:rPr>
           <w:rFonts w:hAnsi="Symbol"/>
@@ -5369,11 +5260,7 @@
         <w:t></w:t>
       </w:r>
       <w:r>
-        <w:t xml:space="preserve">  Ako</w:t>
-      </w:r>
-      <w:proofErr w:type="gramEnd"/>
-      <w:r>
-        <w:t xml:space="preserve"> se </w:t>
+        <w:t xml:space="preserve">  Ako se </w:t>
       </w:r>
       <w:proofErr w:type="spellStart"/>
       <w:r>
@@ -5389,18 +5276,13 @@
       </w:r>
       <w:proofErr w:type="spellEnd"/>
       <w:r>
-        <w:t xml:space="preserve"> „check </w:t>
-      </w:r>
-      <w:proofErr w:type="gramStart"/>
-      <w:r>
-        <w:t xml:space="preserve">engine“ </w:t>
+        <w:t xml:space="preserve"> „check engine“ </w:t>
       </w:r>
       <w:proofErr w:type="spellStart"/>
       <w:r>
         <w:t>i</w:t>
       </w:r>
       <w:proofErr w:type="spellEnd"/>
-      <w:proofErr w:type="gramEnd"/>
       <w:r>
         <w:t xml:space="preserve"> </w:t>
       </w:r>
@@ -5519,7 +5401,6 @@
         <w:ind w:left="360" w:hanging="360"/>
         <w:jc w:val="both"/>
       </w:pPr>
-      <w:proofErr w:type="gramStart"/>
       <w:r>
         <w:rPr>
           <w:rFonts w:hAnsi="Symbol"/>
@@ -5530,11 +5411,7 @@
         <w:t xml:space="preserve"> </w:t>
       </w:r>
       <w:r>
-        <w:t xml:space="preserve"> Kada</w:t>
-      </w:r>
-      <w:proofErr w:type="gramEnd"/>
-      <w:r>
-        <w:t xml:space="preserve"> </w:t>
+        <w:t xml:space="preserve"> Kada </w:t>
       </w:r>
       <w:proofErr w:type="spellStart"/>
       <w:r>
@@ -5654,7 +5531,6 @@
         <w:ind w:left="360" w:hanging="360"/>
         <w:jc w:val="both"/>
       </w:pPr>
-      <w:proofErr w:type="gramStart"/>
       <w:r>
         <w:rPr>
           <w:rFonts w:hAnsi="Symbol"/>
@@ -5662,11 +5538,7 @@
         <w:t></w:t>
       </w:r>
       <w:r>
-        <w:t xml:space="preserve">  Ako</w:t>
-      </w:r>
-      <w:proofErr w:type="gramEnd"/>
-      <w:r>
-        <w:t xml:space="preserve"> ABS </w:t>
+        <w:t xml:space="preserve">  Ako ABS </w:t>
       </w:r>
       <w:proofErr w:type="spellStart"/>
       <w:r>
@@ -6029,7 +5901,6 @@
         <w:spacing w:after="0"/>
         <w:jc w:val="both"/>
       </w:pPr>
-      <w:proofErr w:type="gramStart"/>
       <w:r>
         <w:rPr>
           <w:rFonts w:hAnsi="Symbol"/>
@@ -6044,7 +5915,6 @@
         <w:t>Senzor</w:t>
       </w:r>
       <w:proofErr w:type="spellEnd"/>
-      <w:proofErr w:type="gramEnd"/>
       <w:r>
         <w:t xml:space="preserve"> temperature </w:t>
       </w:r>
@@ -6174,7 +6044,6 @@
         <w:spacing w:after="0"/>
         <w:jc w:val="both"/>
       </w:pPr>
-      <w:proofErr w:type="gramStart"/>
       <w:r>
         <w:rPr>
           <w:rFonts w:hAnsi="Symbol"/>
@@ -6189,7 +6058,6 @@
         <w:t>Senzor</w:t>
       </w:r>
       <w:proofErr w:type="spellEnd"/>
-      <w:proofErr w:type="gramEnd"/>
       <w:r>
         <w:t xml:space="preserve"> za </w:t>
       </w:r>
@@ -6550,7 +6418,6 @@
         <w:spacing w:after="0"/>
         <w:jc w:val="both"/>
       </w:pPr>
-      <w:proofErr w:type="gramStart"/>
       <w:r>
         <w:rPr>
           <w:rFonts w:hAnsi="Symbol"/>
@@ -6558,11 +6425,7 @@
         <w:t></w:t>
       </w:r>
       <w:r>
-        <w:t xml:space="preserve">  Ako</w:t>
-      </w:r>
-      <w:proofErr w:type="gramEnd"/>
-      <w:r>
-        <w:t xml:space="preserve"> se u </w:t>
+        <w:t xml:space="preserve">  Ako se u </w:t>
       </w:r>
       <w:proofErr w:type="spellStart"/>
       <w:r>
@@ -7709,131 +7572,875 @@
         <w:t>.</w:t>
       </w:r>
     </w:p>
-    <w:p/>
     <w:p>
       <w:pPr>
-        <w:pStyle w:val="Heading2"/>
-      </w:pPr>
-      <w:r>
-        <w:t>Forward chaining (</w:t>
-      </w:r>
-      <w:proofErr w:type="spellStart"/>
-      <w:r>
-        <w:t>planiranje</w:t>
-      </w:r>
-      <w:proofErr w:type="spellEnd"/>
-      <w:r>
-        <w:t>)</w:t>
-      </w:r>
+        <w:spacing w:after="40"/>
+        <w:jc w:val="both"/>
+      </w:pPr>
     </w:p>
     <w:p>
       <w:pPr>
         <w:spacing w:after="40"/>
         <w:jc w:val="both"/>
-        <w:rPr>
-          <w:lang w:val="sr-Latn-RS"/>
-        </w:rPr>
-      </w:pPr>
-      <w:r>
+      </w:pPr>
+      <w:proofErr w:type="spellStart"/>
+      <w:r>
+        <w:t>Konkretni</w:t>
+      </w:r>
+      <w:proofErr w:type="spellEnd"/>
+      <w:r>
+        <w:t xml:space="preserve"> </w:t>
+      </w:r>
+      <w:proofErr w:type="spellStart"/>
+      <w:r>
+        <w:t>primeri</w:t>
+      </w:r>
+      <w:proofErr w:type="spellEnd"/>
+      <w:r>
+        <w:t>:</w:t>
+      </w:r>
+    </w:p>
+    <w:p>
+      <w:pPr>
+        <w:spacing w:after="40"/>
+        <w:jc w:val="both"/>
+      </w:pPr>
+    </w:p>
+    <w:p>
+      <w:pPr>
+        <w:spacing w:after="40"/>
+        <w:jc w:val="both"/>
         <w:rPr>
           <w:b/>
           <w:bCs/>
         </w:rPr>
-        <w:t xml:space="preserve">Primer 1: Engine overheat assist logic </w:t>
-      </w:r>
-      <w:r>
-        <w:t xml:space="preserve">– Logika </w:t>
-      </w:r>
-      <w:proofErr w:type="spellStart"/>
-      <w:r>
-        <w:t>pri</w:t>
-      </w:r>
-      <w:proofErr w:type="spellEnd"/>
-      <w:r>
-        <w:t xml:space="preserve"> </w:t>
-      </w:r>
-      <w:proofErr w:type="spellStart"/>
-      <w:r>
-        <w:t>pregrevanju</w:t>
-      </w:r>
-      <w:proofErr w:type="spellEnd"/>
-      <w:r>
-        <w:t xml:space="preserve"> </w:t>
-      </w:r>
-      <w:proofErr w:type="spellStart"/>
-      <w:r>
-        <w:t>motora</w:t>
-      </w:r>
-      <w:proofErr w:type="spellEnd"/>
-      <w:r>
-        <w:t xml:space="preserve"> – Ulan</w:t>
-      </w:r>
-      <w:r>
-        <w:rPr>
-          <w:lang w:val="sr-Latn-RS"/>
-        </w:rPr>
-        <w:t>čano pravilo</w:t>
+      </w:pPr>
+      <w:r>
+        <w:rPr>
+          <w:b/>
+          <w:bCs/>
+        </w:rPr>
+        <w:t xml:space="preserve">Primer 1: </w:t>
+      </w:r>
+      <w:proofErr w:type="spellStart"/>
+      <w:r>
+        <w:rPr>
+          <w:b/>
+          <w:bCs/>
+        </w:rPr>
+        <w:t>Potvrda</w:t>
+      </w:r>
+      <w:proofErr w:type="spellEnd"/>
+      <w:r>
+        <w:rPr>
+          <w:b/>
+          <w:bCs/>
+        </w:rPr>
+        <w:t xml:space="preserve"> </w:t>
+      </w:r>
+      <w:proofErr w:type="spellStart"/>
+      <w:r>
+        <w:rPr>
+          <w:b/>
+          <w:bCs/>
+        </w:rPr>
+        <w:t>kvara</w:t>
+      </w:r>
+      <w:proofErr w:type="spellEnd"/>
+      <w:r>
+        <w:rPr>
+          <w:b/>
+          <w:bCs/>
+        </w:rPr>
+        <w:t xml:space="preserve"> </w:t>
+      </w:r>
+      <w:proofErr w:type="spellStart"/>
+      <w:r>
+        <w:rPr>
+          <w:b/>
+          <w:bCs/>
+        </w:rPr>
+        <w:t>na</w:t>
+      </w:r>
+      <w:proofErr w:type="spellEnd"/>
+      <w:r>
+        <w:rPr>
+          <w:b/>
+          <w:bCs/>
+        </w:rPr>
+        <w:t xml:space="preserve"> </w:t>
+      </w:r>
+      <w:proofErr w:type="spellStart"/>
+      <w:r>
+        <w:rPr>
+          <w:b/>
+          <w:bCs/>
+        </w:rPr>
+        <w:t>akumulatoru</w:t>
+      </w:r>
+      <w:proofErr w:type="spellEnd"/>
+      <w:r>
+        <w:rPr>
+          <w:b/>
+          <w:bCs/>
+        </w:rPr>
+        <w:t xml:space="preserve"> – </w:t>
+      </w:r>
+      <w:proofErr w:type="spellStart"/>
+      <w:r>
+        <w:rPr>
+          <w:b/>
+          <w:bCs/>
+        </w:rPr>
+        <w:t>Rekurzivni</w:t>
+      </w:r>
+      <w:proofErr w:type="spellEnd"/>
+      <w:r>
+        <w:rPr>
+          <w:b/>
+          <w:bCs/>
+        </w:rPr>
+        <w:t xml:space="preserve"> query</w:t>
       </w:r>
     </w:p>
     <w:p>
       <w:pPr>
         <w:spacing w:after="40"/>
-        <w:jc w:val="both"/>
-      </w:pPr>
+        <w:rPr>
+          <w:i/>
+          <w:iCs/>
+        </w:rPr>
+      </w:pPr>
+      <w:r>
+        <w:rPr>
+          <w:b/>
+          <w:bCs/>
+        </w:rPr>
+        <w:t>Dubina 1</w:t>
+      </w:r>
+      <w:r>
+        <w:rPr>
+          <w:b/>
+          <w:bCs/>
+        </w:rPr>
+        <w:t xml:space="preserve"> – </w:t>
+      </w:r>
+      <w:proofErr w:type="spellStart"/>
+      <w:r>
+        <w:rPr>
+          <w:b/>
+          <w:bCs/>
+        </w:rPr>
+        <w:t>koren</w:t>
+      </w:r>
+      <w:proofErr w:type="spellEnd"/>
+      <w:r>
+        <w:rPr>
+          <w:b/>
+          <w:bCs/>
+        </w:rPr>
+        <w:t xml:space="preserve"> </w:t>
+      </w:r>
+      <w:r>
+        <w:rPr>
+          <w:b/>
+          <w:bCs/>
+        </w:rPr>
+        <w:t>:</w:t>
+      </w:r>
+      <w:r>
+        <w:br/>
+      </w:r>
+      <w:proofErr w:type="spellStart"/>
+      <w:r>
+        <w:t>Hipoteza</w:t>
+      </w:r>
+      <w:proofErr w:type="spellEnd"/>
+      <w:r>
+        <w:t xml:space="preserve">: </w:t>
+      </w:r>
+      <w:r>
+        <w:rPr>
+          <w:i/>
+          <w:iCs/>
+        </w:rPr>
+        <w:t xml:space="preserve">„Problem je u </w:t>
+      </w:r>
+      <w:proofErr w:type="spellStart"/>
+      <w:r>
+        <w:rPr>
+          <w:i/>
+          <w:iCs/>
+        </w:rPr>
+        <w:t>akumulatoru</w:t>
+      </w:r>
+      <w:proofErr w:type="spellEnd"/>
+      <w:r>
+        <w:rPr>
+          <w:i/>
+          <w:iCs/>
+        </w:rPr>
+        <w:t>“</w:t>
+      </w:r>
+      <w:r>
+        <w:br/>
+      </w:r>
+      <w:proofErr w:type="spellStart"/>
+      <w:r>
+        <w:t>Pitanje</w:t>
+      </w:r>
+      <w:proofErr w:type="spellEnd"/>
+      <w:r>
+        <w:t xml:space="preserve">: </w:t>
+      </w:r>
+      <w:r>
+        <w:rPr>
+          <w:i/>
+          <w:iCs/>
+        </w:rPr>
+        <w:t xml:space="preserve">Da li </w:t>
+      </w:r>
+      <w:proofErr w:type="spellStart"/>
+      <w:r>
+        <w:rPr>
+          <w:i/>
+          <w:iCs/>
+        </w:rPr>
+        <w:t>vozilo</w:t>
+      </w:r>
+      <w:proofErr w:type="spellEnd"/>
+      <w:r>
+        <w:rPr>
+          <w:i/>
+          <w:iCs/>
+        </w:rPr>
+        <w:t xml:space="preserve"> </w:t>
+      </w:r>
+      <w:proofErr w:type="spellStart"/>
+      <w:r>
+        <w:rPr>
+          <w:i/>
+          <w:iCs/>
+        </w:rPr>
+        <w:t>teško</w:t>
+      </w:r>
+      <w:proofErr w:type="spellEnd"/>
+      <w:r>
+        <w:rPr>
+          <w:i/>
+          <w:iCs/>
+        </w:rPr>
+        <w:t xml:space="preserve"> </w:t>
+      </w:r>
+      <w:proofErr w:type="spellStart"/>
+      <w:r>
+        <w:rPr>
+          <w:i/>
+          <w:iCs/>
+        </w:rPr>
+        <w:t>pali</w:t>
+      </w:r>
+      <w:proofErr w:type="spellEnd"/>
+      <w:r>
+        <w:rPr>
+          <w:i/>
+          <w:iCs/>
+        </w:rPr>
+        <w:t>?</w:t>
+      </w:r>
     </w:p>
     <w:p>
       <w:pPr>
         <w:spacing w:after="40"/>
-        <w:jc w:val="both"/>
+      </w:pPr>
+      <w:proofErr w:type="spellStart"/>
+      <w:r>
+        <w:t>Pravilo</w:t>
+      </w:r>
+      <w:proofErr w:type="spellEnd"/>
+      <w:r>
+        <w:t xml:space="preserve"> : </w:t>
+      </w:r>
+      <w:r>
+        <w:t xml:space="preserve">IF </w:t>
+      </w:r>
+      <w:proofErr w:type="spellStart"/>
+      <w:r>
+        <w:t>jaka_sumnja_na_akumulator</w:t>
+      </w:r>
+      <w:proofErr w:type="spellEnd"/>
+      <w:r>
+        <w:t xml:space="preserve"> AND </w:t>
+      </w:r>
+      <w:proofErr w:type="spellStart"/>
+      <w:r>
+        <w:t>napon</w:t>
+      </w:r>
+      <w:proofErr w:type="spellEnd"/>
+      <w:r>
+        <w:t xml:space="preserve"> &lt; 12V AND starost &gt; 3_god </w:t>
+      </w:r>
+    </w:p>
+    <w:p>
+      <w:pPr>
+        <w:spacing w:after="40"/>
+      </w:pPr>
+      <w:r>
+        <w:t xml:space="preserve">THEN </w:t>
+      </w:r>
+      <w:proofErr w:type="spellStart"/>
+      <w:r>
+        <w:t>potvrđen_kvar_akumulatora</w:t>
+      </w:r>
+      <w:proofErr w:type="spellEnd"/>
+    </w:p>
+    <w:p>
+      <w:pPr>
+        <w:spacing w:after="40"/>
+      </w:pPr>
+    </w:p>
+    <w:p>
+      <w:pPr>
+        <w:spacing w:after="40"/>
+      </w:pPr>
+      <w:r>
+        <w:rPr>
+          <w:b/>
+          <w:bCs/>
+        </w:rPr>
+        <w:t>Dubina 2</w:t>
+      </w:r>
+      <w:r>
+        <w:rPr>
+          <w:b/>
+          <w:bCs/>
+        </w:rPr>
+        <w:t>:</w:t>
+      </w:r>
+      <w:r>
+        <w:br/>
+      </w:r>
+      <w:proofErr w:type="spellStart"/>
+      <w:r>
+        <w:t>Hipoteza</w:t>
+      </w:r>
+      <w:proofErr w:type="spellEnd"/>
+      <w:r>
+        <w:t xml:space="preserve">: </w:t>
+      </w:r>
+      <w:r>
         <w:rPr>
           <w:i/>
           <w:iCs/>
         </w:rPr>
-      </w:pPr>
+        <w:t xml:space="preserve">„Jaka </w:t>
+      </w:r>
+      <w:proofErr w:type="spellStart"/>
       <w:r>
         <w:rPr>
           <w:i/>
           <w:iCs/>
         </w:rPr>
-        <w:t xml:space="preserve">when </w:t>
-      </w:r>
-      <w:proofErr w:type="spellStart"/>
+        <w:t>sumnja</w:t>
+      </w:r>
+      <w:proofErr w:type="spellEnd"/>
       <w:r>
         <w:rPr>
           <w:i/>
           <w:iCs/>
         </w:rPr>
-        <w:t>temperatureIncrease</w:t>
-      </w:r>
-      <w:proofErr w:type="spellEnd"/>
+        <w:t xml:space="preserve"> </w:t>
+      </w:r>
+      <w:proofErr w:type="spellStart"/>
       <w:r>
         <w:rPr>
           <w:i/>
           <w:iCs/>
         </w:rPr>
-        <w:t xml:space="preserve"> &gt; </w:t>
-      </w:r>
-      <w:proofErr w:type="spellStart"/>
+        <w:t>na</w:t>
+      </w:r>
+      <w:proofErr w:type="spellEnd"/>
       <w:r>
         <w:rPr>
           <w:i/>
           <w:iCs/>
         </w:rPr>
-        <w:t>minRise</w:t>
-      </w:r>
-      <w:proofErr w:type="spellEnd"/>
+        <w:t xml:space="preserve"> </w:t>
+      </w:r>
+      <w:proofErr w:type="spellStart"/>
       <w:r>
         <w:rPr>
           <w:i/>
           <w:iCs/>
         </w:rPr>
-        <w:t xml:space="preserve"> </w:t>
+        <w:t>akumulator</w:t>
+      </w:r>
+      <w:proofErr w:type="spellEnd"/>
+      <w:r>
+        <w:rPr>
+          <w:i/>
+          <w:iCs/>
+        </w:rPr>
+        <w:t>“</w:t>
+      </w:r>
+      <w:r>
+        <w:br/>
+      </w:r>
+      <w:proofErr w:type="spellStart"/>
+      <w:r>
+        <w:t>Pitanja</w:t>
+      </w:r>
+      <w:proofErr w:type="spellEnd"/>
+      <w:r>
+        <w:t>:</w:t>
       </w:r>
     </w:p>
     <w:p>
       <w:pPr>
+        <w:numPr>
+          <w:ilvl w:val="0"/>
+          <w:numId w:val="16"/>
+        </w:numPr>
         <w:spacing w:after="40"/>
-        <w:jc w:val="both"/>
+      </w:pPr>
+      <w:r>
+        <w:t xml:space="preserve">Da li </w:t>
+      </w:r>
+      <w:proofErr w:type="spellStart"/>
+      <w:r>
+        <w:t>svetla</w:t>
+      </w:r>
+      <w:proofErr w:type="spellEnd"/>
+      <w:r>
+        <w:t xml:space="preserve"> </w:t>
+      </w:r>
+      <w:proofErr w:type="spellStart"/>
+      <w:r>
+        <w:t>slabe</w:t>
+      </w:r>
+      <w:proofErr w:type="spellEnd"/>
+      <w:r>
+        <w:t xml:space="preserve"> </w:t>
+      </w:r>
+      <w:proofErr w:type="spellStart"/>
+      <w:r>
+        <w:t>prilikom</w:t>
+      </w:r>
+      <w:proofErr w:type="spellEnd"/>
+      <w:r>
+        <w:t xml:space="preserve"> </w:t>
+      </w:r>
+      <w:proofErr w:type="spellStart"/>
+      <w:r>
+        <w:t>dodavanja</w:t>
+      </w:r>
+      <w:proofErr w:type="spellEnd"/>
+      <w:r>
+        <w:t xml:space="preserve"> </w:t>
+      </w:r>
+      <w:proofErr w:type="spellStart"/>
+      <w:r>
+        <w:t>gasa</w:t>
+      </w:r>
+      <w:proofErr w:type="spellEnd"/>
+      <w:r>
+        <w:t>?</w:t>
+      </w:r>
+    </w:p>
+    <w:p>
+      <w:pPr>
+        <w:numPr>
+          <w:ilvl w:val="0"/>
+          <w:numId w:val="16"/>
+        </w:numPr>
+        <w:spacing w:after="40"/>
+      </w:pPr>
+      <w:r>
+        <w:t xml:space="preserve">Da li se </w:t>
+      </w:r>
+      <w:proofErr w:type="spellStart"/>
+      <w:r>
+        <w:t>čuje</w:t>
+      </w:r>
+      <w:proofErr w:type="spellEnd"/>
+      <w:r>
+        <w:t xml:space="preserve"> </w:t>
+      </w:r>
+      <w:proofErr w:type="spellStart"/>
+      <w:r>
+        <w:t>klik</w:t>
+      </w:r>
+      <w:proofErr w:type="spellEnd"/>
+      <w:r>
+        <w:t xml:space="preserve">-tik </w:t>
+      </w:r>
+      <w:proofErr w:type="spellStart"/>
+      <w:r>
+        <w:t>zvuk</w:t>
+      </w:r>
+      <w:proofErr w:type="spellEnd"/>
+      <w:r>
+        <w:t xml:space="preserve"> </w:t>
+      </w:r>
+      <w:proofErr w:type="spellStart"/>
+      <w:r>
+        <w:t>pri</w:t>
+      </w:r>
+      <w:proofErr w:type="spellEnd"/>
+      <w:r>
+        <w:t xml:space="preserve"> </w:t>
+      </w:r>
+      <w:proofErr w:type="spellStart"/>
+      <w:r>
+        <w:t>pokušaju</w:t>
+      </w:r>
+      <w:proofErr w:type="spellEnd"/>
+      <w:r>
+        <w:t xml:space="preserve"> </w:t>
+      </w:r>
+      <w:proofErr w:type="spellStart"/>
+      <w:r>
+        <w:t>paljenja</w:t>
+      </w:r>
+      <w:proofErr w:type="spellEnd"/>
+      <w:r>
+        <w:t>?</w:t>
+      </w:r>
+    </w:p>
+    <w:p>
+      <w:pPr>
+        <w:spacing w:after="40"/>
+      </w:pPr>
+      <w:proofErr w:type="spellStart"/>
+      <w:r>
+        <w:t>Pravilo</w:t>
+      </w:r>
+      <w:proofErr w:type="spellEnd"/>
+      <w:r>
+        <w:t xml:space="preserve"> : </w:t>
+      </w:r>
+      <w:r>
+        <w:t xml:space="preserve"> </w:t>
+      </w:r>
+      <w:r>
+        <w:t xml:space="preserve">IF </w:t>
+      </w:r>
+      <w:proofErr w:type="spellStart"/>
+      <w:r>
+        <w:t>teško_paljenje</w:t>
+      </w:r>
+      <w:proofErr w:type="spellEnd"/>
+      <w:r>
+        <w:t xml:space="preserve"> AND </w:t>
+      </w:r>
+      <w:proofErr w:type="spellStart"/>
+      <w:r>
+        <w:t>slaba_svetla</w:t>
+      </w:r>
+      <w:proofErr w:type="spellEnd"/>
+      <w:r>
+        <w:t xml:space="preserve"> AND </w:t>
+      </w:r>
+      <w:proofErr w:type="spellStart"/>
+      <w:r>
+        <w:t>klik_tik_zvuk</w:t>
+      </w:r>
+      <w:proofErr w:type="spellEnd"/>
+      <w:r>
+        <w:t xml:space="preserve"> </w:t>
+      </w:r>
+    </w:p>
+    <w:p>
+      <w:pPr>
+        <w:spacing w:after="40"/>
+      </w:pPr>
+      <w:r>
+        <w:t xml:space="preserve">THEN </w:t>
+      </w:r>
+      <w:proofErr w:type="spellStart"/>
+      <w:r>
+        <w:t>jaka_sumnja_na_akumulator</w:t>
+      </w:r>
+      <w:proofErr w:type="spellEnd"/>
+    </w:p>
+    <w:p>
+      <w:pPr>
+        <w:spacing w:after="40"/>
+      </w:pPr>
+    </w:p>
+    <w:p>
+      <w:pPr>
+        <w:spacing w:after="40"/>
+      </w:pPr>
+      <w:r>
+        <w:rPr>
+          <w:b/>
+          <w:bCs/>
+        </w:rPr>
+        <w:t xml:space="preserve">Dubina 3 </w:t>
+      </w:r>
+      <w:r>
+        <w:rPr>
+          <w:b/>
+          <w:bCs/>
+        </w:rPr>
+        <w:t xml:space="preserve">- </w:t>
+      </w:r>
+      <w:proofErr w:type="spellStart"/>
+      <w:r>
+        <w:rPr>
+          <w:b/>
+          <w:bCs/>
+        </w:rPr>
+        <w:t>rekurzivna</w:t>
+      </w:r>
+      <w:proofErr w:type="spellEnd"/>
+      <w:r>
+        <w:rPr>
+          <w:b/>
+          <w:bCs/>
+        </w:rPr>
+        <w:t xml:space="preserve"> </w:t>
+      </w:r>
+      <w:proofErr w:type="spellStart"/>
+      <w:r>
+        <w:rPr>
+          <w:b/>
+          <w:bCs/>
+        </w:rPr>
+        <w:t>potvrda</w:t>
+      </w:r>
+      <w:proofErr w:type="spellEnd"/>
+      <w:r>
+        <w:rPr>
+          <w:b/>
+          <w:bCs/>
+        </w:rPr>
+        <w:t>:</w:t>
+      </w:r>
+      <w:r>
+        <w:br/>
+      </w:r>
+      <w:proofErr w:type="spellStart"/>
+      <w:r>
+        <w:t>Simptomi</w:t>
+      </w:r>
+      <w:proofErr w:type="spellEnd"/>
+      <w:r>
+        <w:t xml:space="preserve"> </w:t>
+      </w:r>
+      <w:proofErr w:type="spellStart"/>
+      <w:r>
+        <w:t>koje</w:t>
+      </w:r>
+      <w:proofErr w:type="spellEnd"/>
+      <w:r>
+        <w:t xml:space="preserve"> </w:t>
+      </w:r>
+      <w:proofErr w:type="spellStart"/>
+      <w:r>
+        <w:t>sistem</w:t>
+      </w:r>
+      <w:proofErr w:type="spellEnd"/>
+      <w:r>
+        <w:t xml:space="preserve"> </w:t>
+      </w:r>
+      <w:proofErr w:type="spellStart"/>
+      <w:r>
+        <w:t>direktno</w:t>
+      </w:r>
+      <w:proofErr w:type="spellEnd"/>
+      <w:r>
+        <w:t xml:space="preserve"> </w:t>
+      </w:r>
+      <w:proofErr w:type="spellStart"/>
+      <w:r>
+        <w:t>proverava</w:t>
+      </w:r>
+      <w:proofErr w:type="spellEnd"/>
+      <w:r>
+        <w:t>:</w:t>
+      </w:r>
+    </w:p>
+    <w:p>
+      <w:pPr>
+        <w:numPr>
+          <w:ilvl w:val="0"/>
+          <w:numId w:val="17"/>
+        </w:numPr>
+        <w:spacing w:after="40"/>
+      </w:pPr>
+      <w:proofErr w:type="spellStart"/>
+      <w:r>
+        <w:t>teško_paljenje</w:t>
+      </w:r>
+      <w:proofErr w:type="spellEnd"/>
+    </w:p>
+    <w:p>
+      <w:pPr>
+        <w:numPr>
+          <w:ilvl w:val="0"/>
+          <w:numId w:val="17"/>
+        </w:numPr>
+        <w:spacing w:after="40"/>
+      </w:pPr>
+      <w:proofErr w:type="spellStart"/>
+      <w:r>
+        <w:t>slaba_svetla</w:t>
+      </w:r>
+      <w:proofErr w:type="spellEnd"/>
+    </w:p>
+    <w:p>
+      <w:pPr>
+        <w:numPr>
+          <w:ilvl w:val="0"/>
+          <w:numId w:val="17"/>
+        </w:numPr>
+        <w:spacing w:after="40"/>
+      </w:pPr>
+      <w:proofErr w:type="spellStart"/>
+      <w:r>
+        <w:t>klik_tik_zvuk</w:t>
+      </w:r>
+      <w:proofErr w:type="spellEnd"/>
+    </w:p>
+    <w:p>
+      <w:pPr>
+        <w:numPr>
+          <w:ilvl w:val="0"/>
+          <w:numId w:val="17"/>
+        </w:numPr>
+        <w:spacing w:after="40"/>
+      </w:pPr>
+      <w:proofErr w:type="spellStart"/>
+      <w:r>
+        <w:t>napon</w:t>
+      </w:r>
+      <w:proofErr w:type="spellEnd"/>
+      <w:r>
+        <w:t xml:space="preserve"> &lt; 12V</w:t>
+      </w:r>
+    </w:p>
+    <w:p>
+      <w:pPr>
+        <w:numPr>
+          <w:ilvl w:val="0"/>
+          <w:numId w:val="17"/>
+        </w:numPr>
+        <w:spacing w:after="40"/>
+      </w:pPr>
+      <w:r>
+        <w:t>starost &gt; 3_god</w:t>
+      </w:r>
+    </w:p>
+    <w:p>
+      <w:pPr>
+        <w:spacing w:after="40"/>
+        <w:rPr>
+          <w:b/>
+          <w:bCs/>
+        </w:rPr>
+      </w:pPr>
+    </w:p>
+    <w:p>
+      <w:pPr>
+        <w:spacing w:after="40"/>
+        <w:rPr>
+          <w:b/>
+          <w:bCs/>
+        </w:rPr>
+      </w:pPr>
+      <w:r>
+        <w:rPr>
+          <w:b/>
+          <w:bCs/>
+        </w:rPr>
+        <w:t xml:space="preserve">Primer 2: </w:t>
+      </w:r>
+      <w:proofErr w:type="spellStart"/>
+      <w:r>
+        <w:rPr>
+          <w:b/>
+          <w:bCs/>
+        </w:rPr>
+        <w:t>Potvrda</w:t>
+      </w:r>
+      <w:proofErr w:type="spellEnd"/>
+      <w:r>
+        <w:rPr>
+          <w:b/>
+          <w:bCs/>
+        </w:rPr>
+        <w:t xml:space="preserve"> </w:t>
+      </w:r>
+      <w:proofErr w:type="spellStart"/>
+      <w:r>
+        <w:rPr>
+          <w:b/>
+          <w:bCs/>
+        </w:rPr>
+        <w:t>curenja</w:t>
+      </w:r>
+      <w:proofErr w:type="spellEnd"/>
+      <w:r>
+        <w:rPr>
+          <w:b/>
+          <w:bCs/>
+        </w:rPr>
+        <w:t xml:space="preserve"> </w:t>
+      </w:r>
+      <w:proofErr w:type="spellStart"/>
+      <w:r>
+        <w:rPr>
+          <w:b/>
+          <w:bCs/>
+        </w:rPr>
+        <w:t>kočione</w:t>
+      </w:r>
+      <w:proofErr w:type="spellEnd"/>
+      <w:r>
+        <w:rPr>
+          <w:b/>
+          <w:bCs/>
+        </w:rPr>
+        <w:t xml:space="preserve"> </w:t>
+      </w:r>
+      <w:proofErr w:type="spellStart"/>
+      <w:r>
+        <w:rPr>
+          <w:b/>
+          <w:bCs/>
+        </w:rPr>
+        <w:t>tečnosti</w:t>
+      </w:r>
+      <w:proofErr w:type="spellEnd"/>
+      <w:r>
+        <w:rPr>
+          <w:b/>
+          <w:bCs/>
+        </w:rPr>
+        <w:t xml:space="preserve"> – </w:t>
+      </w:r>
+      <w:proofErr w:type="spellStart"/>
+      <w:r>
+        <w:rPr>
+          <w:b/>
+          <w:bCs/>
+        </w:rPr>
+        <w:t>Rekurzivni</w:t>
+      </w:r>
+      <w:proofErr w:type="spellEnd"/>
+      <w:r>
+        <w:rPr>
+          <w:b/>
+          <w:bCs/>
+        </w:rPr>
+        <w:t xml:space="preserve"> query</w:t>
+      </w:r>
+    </w:p>
+    <w:p>
+      <w:pPr>
+        <w:spacing w:after="40"/>
         <w:rPr>
           <w:i/>
           <w:iCs/>
@@ -7841,456 +8448,1240 @@
       </w:pPr>
       <w:r>
         <w:rPr>
+          <w:b/>
+          <w:bCs/>
+        </w:rPr>
+        <w:t xml:space="preserve">Dubina 1 </w:t>
+      </w:r>
+      <w:r>
+        <w:rPr>
+          <w:b/>
+          <w:bCs/>
+        </w:rPr>
+        <w:t xml:space="preserve">– </w:t>
+      </w:r>
+      <w:proofErr w:type="spellStart"/>
+      <w:r>
+        <w:rPr>
+          <w:b/>
+          <w:bCs/>
+        </w:rPr>
+        <w:t>koren</w:t>
+      </w:r>
+      <w:proofErr w:type="spellEnd"/>
+      <w:r>
+        <w:rPr>
+          <w:b/>
+          <w:bCs/>
+        </w:rPr>
+        <w:t>:</w:t>
+      </w:r>
+      <w:r>
+        <w:rPr>
+          <w:b/>
+          <w:bCs/>
+        </w:rPr>
+        <w:br/>
+      </w:r>
+      <w:proofErr w:type="spellStart"/>
+      <w:r>
+        <w:t>Hipoteza</w:t>
+      </w:r>
+      <w:proofErr w:type="spellEnd"/>
+      <w:r>
+        <w:t xml:space="preserve">: </w:t>
+      </w:r>
+      <w:r>
+        <w:rPr>
           <w:i/>
           <w:iCs/>
         </w:rPr>
-        <w:t xml:space="preserve">then </w:t>
-      </w:r>
-      <w:proofErr w:type="gramStart"/>
+        <w:t xml:space="preserve">„Problem je u </w:t>
+      </w:r>
+      <w:proofErr w:type="spellStart"/>
       <w:r>
         <w:rPr>
           <w:i/>
           <w:iCs/>
         </w:rPr>
-        <w:t>trigger(</w:t>
-      </w:r>
-      <w:proofErr w:type="spellStart"/>
-      <w:proofErr w:type="gramEnd"/>
+        <w:t>kočionom</w:t>
+      </w:r>
+      <w:proofErr w:type="spellEnd"/>
       <w:r>
         <w:rPr>
           <w:i/>
           <w:iCs/>
         </w:rPr>
-        <w:t>CheckCoolantLevel</w:t>
-      </w:r>
-      <w:proofErr w:type="spellEnd"/>
+        <w:t xml:space="preserve"> </w:t>
+      </w:r>
+      <w:proofErr w:type="spellStart"/>
       <w:r>
         <w:rPr>
           <w:i/>
           <w:iCs/>
         </w:rPr>
-        <w:t>)</w:t>
+        <w:t>sistemu</w:t>
+      </w:r>
+      <w:proofErr w:type="spellEnd"/>
+      <w:r>
+        <w:rPr>
+          <w:i/>
+          <w:iCs/>
+        </w:rPr>
+        <w:t xml:space="preserve"> – </w:t>
+      </w:r>
+      <w:proofErr w:type="spellStart"/>
+      <w:r>
+        <w:rPr>
+          <w:i/>
+          <w:iCs/>
+        </w:rPr>
+        <w:t>curenje</w:t>
+      </w:r>
+      <w:proofErr w:type="spellEnd"/>
+      <w:r>
+        <w:rPr>
+          <w:i/>
+          <w:iCs/>
+        </w:rPr>
+        <w:t xml:space="preserve"> </w:t>
+      </w:r>
+      <w:proofErr w:type="spellStart"/>
+      <w:r>
+        <w:rPr>
+          <w:i/>
+          <w:iCs/>
+        </w:rPr>
+        <w:t>tečnosti</w:t>
+      </w:r>
+      <w:proofErr w:type="spellEnd"/>
+      <w:r>
+        <w:rPr>
+          <w:i/>
+          <w:iCs/>
+        </w:rPr>
+        <w:t>“</w:t>
+      </w:r>
+      <w:r>
+        <w:br/>
+      </w:r>
+      <w:proofErr w:type="spellStart"/>
+      <w:r>
+        <w:t>Pitanje</w:t>
+      </w:r>
+      <w:proofErr w:type="spellEnd"/>
+      <w:r>
+        <w:t xml:space="preserve">: </w:t>
+      </w:r>
+      <w:r>
+        <w:rPr>
+          <w:i/>
+          <w:iCs/>
+        </w:rPr>
+        <w:t xml:space="preserve">Da li </w:t>
+      </w:r>
+      <w:proofErr w:type="spellStart"/>
+      <w:r>
+        <w:rPr>
+          <w:i/>
+          <w:iCs/>
+        </w:rPr>
+        <w:t>pedala</w:t>
+      </w:r>
+      <w:proofErr w:type="spellEnd"/>
+      <w:r>
+        <w:rPr>
+          <w:i/>
+          <w:iCs/>
+        </w:rPr>
+        <w:t xml:space="preserve"> </w:t>
+      </w:r>
+      <w:proofErr w:type="spellStart"/>
+      <w:r>
+        <w:rPr>
+          <w:i/>
+          <w:iCs/>
+        </w:rPr>
+        <w:t>kočnice</w:t>
+      </w:r>
+      <w:proofErr w:type="spellEnd"/>
+      <w:r>
+        <w:rPr>
+          <w:i/>
+          <w:iCs/>
+        </w:rPr>
+        <w:t xml:space="preserve"> </w:t>
+      </w:r>
+      <w:proofErr w:type="spellStart"/>
+      <w:r>
+        <w:rPr>
+          <w:i/>
+          <w:iCs/>
+        </w:rPr>
+        <w:t>propada</w:t>
+      </w:r>
+      <w:proofErr w:type="spellEnd"/>
+      <w:r>
+        <w:rPr>
+          <w:i/>
+          <w:iCs/>
+        </w:rPr>
+        <w:t>?</w:t>
       </w:r>
     </w:p>
     <w:p>
       <w:pPr>
         <w:spacing w:after="40"/>
-        <w:jc w:val="both"/>
+      </w:pPr>
+      <w:proofErr w:type="spellStart"/>
+      <w:r>
+        <w:t>Pravilo</w:t>
+      </w:r>
+      <w:proofErr w:type="spellEnd"/>
+      <w:r>
+        <w:t xml:space="preserve">: </w:t>
+      </w:r>
+      <w:r>
+        <w:t xml:space="preserve">IF </w:t>
+      </w:r>
+      <w:proofErr w:type="spellStart"/>
+      <w:r>
+        <w:t>sumnja_na_probleme_sa_kočnicama</w:t>
+      </w:r>
+      <w:proofErr w:type="spellEnd"/>
+      <w:r>
+        <w:t xml:space="preserve"> AND </w:t>
+      </w:r>
+      <w:proofErr w:type="spellStart"/>
+      <w:r>
+        <w:t>nivo_tečnosti_nizak</w:t>
+      </w:r>
+      <w:proofErr w:type="spellEnd"/>
+      <w:r>
+        <w:t xml:space="preserve"> AND </w:t>
+      </w:r>
+      <w:proofErr w:type="spellStart"/>
+      <w:r>
+        <w:t>curenje_vidljivo</w:t>
+      </w:r>
+      <w:proofErr w:type="spellEnd"/>
+      <w:r>
+        <w:t xml:space="preserve"> THEN </w:t>
+      </w:r>
+      <w:proofErr w:type="spellStart"/>
+      <w:r>
+        <w:t>potvrđeno_curenje_kočnica</w:t>
+      </w:r>
+      <w:proofErr w:type="spellEnd"/>
+    </w:p>
+    <w:p>
+      <w:pPr>
+        <w:spacing w:after="40"/>
+      </w:pPr>
+    </w:p>
+    <w:p>
+      <w:pPr>
+        <w:spacing w:after="40"/>
+      </w:pPr>
+    </w:p>
+    <w:p>
+      <w:pPr>
+        <w:spacing w:after="40"/>
+      </w:pPr>
+    </w:p>
+    <w:p>
+      <w:pPr>
+        <w:spacing w:after="40"/>
+        <w:rPr>
+          <w:b/>
+          <w:bCs/>
+        </w:rPr>
+      </w:pPr>
+      <w:r>
+        <w:rPr>
+          <w:b/>
+          <w:bCs/>
+        </w:rPr>
+        <w:lastRenderedPageBreak/>
+        <w:t>Dubina 2:</w:t>
+      </w:r>
+    </w:p>
+    <w:p>
+      <w:pPr>
+        <w:spacing w:after="40"/>
+      </w:pPr>
+      <w:proofErr w:type="spellStart"/>
+      <w:r>
+        <w:t>Hipoteza</w:t>
+      </w:r>
+      <w:proofErr w:type="spellEnd"/>
+      <w:r>
+        <w:t xml:space="preserve">: </w:t>
+      </w:r>
+      <w:r>
         <w:rPr>
           <w:i/>
           <w:iCs/>
         </w:rPr>
-      </w:pPr>
+        <w:t>„</w:t>
+      </w:r>
+      <w:proofErr w:type="spellStart"/>
+      <w:r>
+        <w:rPr>
+          <w:i/>
+          <w:iCs/>
+        </w:rPr>
+        <w:t>Sumnja</w:t>
+      </w:r>
+      <w:proofErr w:type="spellEnd"/>
+      <w:r>
+        <w:rPr>
+          <w:i/>
+          <w:iCs/>
+        </w:rPr>
+        <w:t xml:space="preserve"> </w:t>
+      </w:r>
+      <w:proofErr w:type="spellStart"/>
+      <w:r>
+        <w:rPr>
+          <w:i/>
+          <w:iCs/>
+        </w:rPr>
+        <w:t>na</w:t>
+      </w:r>
+      <w:proofErr w:type="spellEnd"/>
+      <w:r>
+        <w:rPr>
+          <w:i/>
+          <w:iCs/>
+        </w:rPr>
+        <w:t xml:space="preserve"> </w:t>
+      </w:r>
+      <w:proofErr w:type="spellStart"/>
+      <w:r>
+        <w:rPr>
+          <w:i/>
+          <w:iCs/>
+        </w:rPr>
+        <w:t>probleme</w:t>
+      </w:r>
+      <w:proofErr w:type="spellEnd"/>
+      <w:r>
+        <w:rPr>
+          <w:i/>
+          <w:iCs/>
+        </w:rPr>
+        <w:t xml:space="preserve"> </w:t>
+      </w:r>
+      <w:proofErr w:type="spellStart"/>
+      <w:r>
+        <w:rPr>
+          <w:i/>
+          <w:iCs/>
+        </w:rPr>
+        <w:t>sa</w:t>
+      </w:r>
+      <w:proofErr w:type="spellEnd"/>
+      <w:r>
+        <w:rPr>
+          <w:i/>
+          <w:iCs/>
+        </w:rPr>
+        <w:t xml:space="preserve"> </w:t>
+      </w:r>
+      <w:proofErr w:type="spellStart"/>
+      <w:r>
+        <w:rPr>
+          <w:i/>
+          <w:iCs/>
+        </w:rPr>
+        <w:t>kočnicama</w:t>
+      </w:r>
+      <w:proofErr w:type="spellEnd"/>
+      <w:r>
+        <w:rPr>
+          <w:i/>
+          <w:iCs/>
+        </w:rPr>
+        <w:t>“</w:t>
+      </w:r>
+      <w:r>
+        <w:br/>
+      </w:r>
+      <w:proofErr w:type="spellStart"/>
+      <w:r>
+        <w:t>Pitanja</w:t>
+      </w:r>
+      <w:proofErr w:type="spellEnd"/>
+      <w:r>
+        <w:t>:</w:t>
+      </w:r>
     </w:p>
     <w:p>
       <w:pPr>
+        <w:numPr>
+          <w:ilvl w:val="0"/>
+          <w:numId w:val="18"/>
+        </w:numPr>
         <w:spacing w:after="40"/>
-        <w:jc w:val="both"/>
-        <w:rPr>
-          <w:i/>
-          <w:iCs/>
-        </w:rPr>
-      </w:pPr>
-      <w:r>
-        <w:rPr>
-          <w:i/>
-          <w:iCs/>
-        </w:rPr>
-        <w:t xml:space="preserve">when </w:t>
-      </w:r>
-      <w:proofErr w:type="spellStart"/>
-      <w:r>
-        <w:rPr>
-          <w:i/>
-          <w:iCs/>
-        </w:rPr>
-        <w:t>CheckCoolantLevel</w:t>
-      </w:r>
-      <w:proofErr w:type="spellEnd"/>
-      <w:r>
-        <w:rPr>
-          <w:i/>
-          <w:iCs/>
-        </w:rPr>
-        <w:t xml:space="preserve"> and </w:t>
-      </w:r>
-      <w:proofErr w:type="spellStart"/>
-      <w:r>
-        <w:rPr>
-          <w:i/>
-          <w:iCs/>
-        </w:rPr>
-        <w:t>coolantSensor</w:t>
-      </w:r>
-      <w:proofErr w:type="spellEnd"/>
-      <w:r>
-        <w:rPr>
-          <w:i/>
-          <w:iCs/>
-        </w:rPr>
-        <w:t xml:space="preserve"> &lt; </w:t>
-      </w:r>
-      <w:proofErr w:type="spellStart"/>
-      <w:r>
-        <w:rPr>
-          <w:i/>
-          <w:iCs/>
-        </w:rPr>
-        <w:t>minCoolantLevel</w:t>
-      </w:r>
-      <w:proofErr w:type="spellEnd"/>
+      </w:pPr>
+      <w:r>
+        <w:t xml:space="preserve">Da li je </w:t>
+      </w:r>
+      <w:proofErr w:type="spellStart"/>
+      <w:r>
+        <w:t>produžen</w:t>
+      </w:r>
+      <w:proofErr w:type="spellEnd"/>
+      <w:r>
+        <w:t xml:space="preserve"> put </w:t>
+      </w:r>
+      <w:proofErr w:type="spellStart"/>
+      <w:r>
+        <w:t>kočenja</w:t>
+      </w:r>
+      <w:proofErr w:type="spellEnd"/>
+      <w:r>
+        <w:t>?</w:t>
+      </w:r>
     </w:p>
     <w:p>
       <w:pPr>
+        <w:numPr>
+          <w:ilvl w:val="0"/>
+          <w:numId w:val="18"/>
+        </w:numPr>
         <w:spacing w:after="40"/>
-        <w:jc w:val="both"/>
-        <w:rPr>
-          <w:i/>
-          <w:iCs/>
-        </w:rPr>
-      </w:pPr>
-      <w:r>
-        <w:rPr>
-          <w:i/>
-          <w:iCs/>
-        </w:rPr>
-        <w:t xml:space="preserve">then </w:t>
-      </w:r>
-      <w:proofErr w:type="gramStart"/>
-      <w:r>
-        <w:rPr>
-          <w:i/>
-          <w:iCs/>
-        </w:rPr>
-        <w:t>trigger(</w:t>
-      </w:r>
-      <w:proofErr w:type="spellStart"/>
-      <w:proofErr w:type="gramEnd"/>
-      <w:r>
-        <w:rPr>
-          <w:i/>
-          <w:iCs/>
-        </w:rPr>
-        <w:t>CoolantLeak</w:t>
-      </w:r>
-      <w:proofErr w:type="spellEnd"/>
-      <w:r>
-        <w:rPr>
-          <w:i/>
-          <w:iCs/>
-        </w:rPr>
-        <w:t>)</w:t>
+      </w:pPr>
+      <w:r>
+        <w:t xml:space="preserve">Da li se </w:t>
+      </w:r>
+      <w:proofErr w:type="spellStart"/>
+      <w:r>
+        <w:t>oseća</w:t>
+      </w:r>
+      <w:proofErr w:type="spellEnd"/>
+      <w:r>
+        <w:t xml:space="preserve"> </w:t>
+      </w:r>
+      <w:proofErr w:type="spellStart"/>
+      <w:r>
+        <w:t>slabija</w:t>
+      </w:r>
+      <w:proofErr w:type="spellEnd"/>
+      <w:r>
+        <w:t xml:space="preserve"> </w:t>
+      </w:r>
+      <w:proofErr w:type="spellStart"/>
+      <w:r>
+        <w:t>reakcija</w:t>
+      </w:r>
+      <w:proofErr w:type="spellEnd"/>
+      <w:r>
+        <w:t xml:space="preserve"> </w:t>
+      </w:r>
+      <w:proofErr w:type="spellStart"/>
+      <w:r>
+        <w:t>kočnica</w:t>
+      </w:r>
+      <w:proofErr w:type="spellEnd"/>
+      <w:r>
+        <w:t>?</w:t>
       </w:r>
     </w:p>
     <w:p>
       <w:pPr>
         <w:spacing w:after="40"/>
-        <w:jc w:val="both"/>
-        <w:rPr>
-          <w:i/>
-          <w:iCs/>
-        </w:rPr>
-      </w:pPr>
+      </w:pPr>
+      <w:proofErr w:type="spellStart"/>
+      <w:r>
+        <w:t>Pravilo</w:t>
+      </w:r>
+      <w:proofErr w:type="spellEnd"/>
+      <w:r>
+        <w:t xml:space="preserve">: </w:t>
+      </w:r>
+      <w:r>
+        <w:t xml:space="preserve">IF </w:t>
+      </w:r>
+      <w:proofErr w:type="spellStart"/>
+      <w:r>
+        <w:t>pedala_propada</w:t>
+      </w:r>
+      <w:proofErr w:type="spellEnd"/>
+      <w:r>
+        <w:t xml:space="preserve"> AND </w:t>
+      </w:r>
+      <w:proofErr w:type="spellStart"/>
+      <w:r>
+        <w:t>produžen_put_kočenja</w:t>
+      </w:r>
+      <w:proofErr w:type="spellEnd"/>
+      <w:r>
+        <w:t xml:space="preserve"> AND </w:t>
+      </w:r>
+      <w:proofErr w:type="spellStart"/>
+      <w:r>
+        <w:t>slab_efekat_kočenja</w:t>
+      </w:r>
+      <w:proofErr w:type="spellEnd"/>
+      <w:r>
+        <w:t xml:space="preserve"> </w:t>
+      </w:r>
     </w:p>
     <w:p>
       <w:pPr>
         <w:spacing w:after="40"/>
-        <w:jc w:val="both"/>
-        <w:rPr>
-          <w:i/>
-          <w:iCs/>
-        </w:rPr>
-      </w:pPr>
-      <w:r>
-        <w:rPr>
-          <w:i/>
-          <w:iCs/>
-        </w:rPr>
-        <w:t xml:space="preserve">when </w:t>
-      </w:r>
-      <w:proofErr w:type="spellStart"/>
-      <w:r>
-        <w:rPr>
-          <w:i/>
-          <w:iCs/>
-        </w:rPr>
-        <w:t>CoolantLeak</w:t>
-      </w:r>
-      <w:proofErr w:type="spellEnd"/>
-      <w:r>
-        <w:rPr>
-          <w:i/>
-          <w:iCs/>
-        </w:rPr>
-        <w:t xml:space="preserve"> and </w:t>
-      </w:r>
-      <w:proofErr w:type="spellStart"/>
-      <w:r>
-        <w:rPr>
-          <w:i/>
-          <w:iCs/>
-        </w:rPr>
-        <w:t>fanNotActive</w:t>
+      </w:pPr>
+      <w:r>
+        <w:t xml:space="preserve">THEN </w:t>
+      </w:r>
+      <w:proofErr w:type="spellStart"/>
+      <w:r>
+        <w:t>sumnja_na_probleme_sa_kočnicama</w:t>
       </w:r>
       <w:proofErr w:type="spellEnd"/>
     </w:p>
     <w:p>
       <w:pPr>
         <w:spacing w:after="40"/>
-        <w:jc w:val="both"/>
-        <w:rPr>
-          <w:i/>
-          <w:iCs/>
-        </w:rPr>
-      </w:pPr>
-      <w:r>
-        <w:rPr>
-          <w:i/>
-          <w:iCs/>
-        </w:rPr>
-        <w:t xml:space="preserve">then </w:t>
-      </w:r>
-      <w:proofErr w:type="gramStart"/>
-      <w:r>
-        <w:rPr>
-          <w:i/>
-          <w:iCs/>
-        </w:rPr>
-        <w:t>trigger(</w:t>
-      </w:r>
-      <w:proofErr w:type="spellStart"/>
-      <w:proofErr w:type="gramEnd"/>
-      <w:r>
-        <w:rPr>
-          <w:i/>
-          <w:iCs/>
-        </w:rPr>
-        <w:t>CoolingSystemFailure</w:t>
-      </w:r>
-      <w:proofErr w:type="spellEnd"/>
-      <w:r>
-        <w:rPr>
-          <w:i/>
-          <w:iCs/>
-        </w:rPr>
-        <w:t>)</w:t>
-      </w:r>
+      </w:pPr>
     </w:p>
     <w:p>
       <w:pPr>
         <w:spacing w:after="40"/>
-        <w:jc w:val="both"/>
-        <w:rPr>
-          <w:i/>
-          <w:iCs/>
-        </w:rPr>
-      </w:pPr>
+        <w:rPr>
+          <w:b/>
+          <w:bCs/>
+        </w:rPr>
+      </w:pPr>
+      <w:r>
+        <w:rPr>
+          <w:b/>
+          <w:bCs/>
+        </w:rPr>
+        <w:t>Dubina 3</w:t>
+      </w:r>
+      <w:r>
+        <w:rPr>
+          <w:b/>
+          <w:bCs/>
+        </w:rPr>
+        <w:t xml:space="preserve"> - </w:t>
+      </w:r>
+      <w:proofErr w:type="spellStart"/>
+      <w:r>
+        <w:rPr>
+          <w:b/>
+          <w:bCs/>
+        </w:rPr>
+        <w:t>rekurzivna</w:t>
+      </w:r>
+      <w:proofErr w:type="spellEnd"/>
+      <w:r>
+        <w:rPr>
+          <w:b/>
+          <w:bCs/>
+        </w:rPr>
+        <w:t xml:space="preserve"> </w:t>
+      </w:r>
+      <w:proofErr w:type="spellStart"/>
+      <w:r>
+        <w:rPr>
+          <w:b/>
+          <w:bCs/>
+        </w:rPr>
+        <w:t>potvrda</w:t>
+      </w:r>
+      <w:proofErr w:type="spellEnd"/>
+      <w:r>
+        <w:rPr>
+          <w:b/>
+          <w:bCs/>
+        </w:rPr>
+        <w:t>:</w:t>
+      </w:r>
     </w:p>
     <w:p>
       <w:pPr>
         <w:spacing w:after="40"/>
-        <w:jc w:val="both"/>
-        <w:rPr>
-          <w:i/>
-          <w:iCs/>
-        </w:rPr>
-      </w:pPr>
-      <w:r>
-        <w:rPr>
-          <w:i/>
-          <w:iCs/>
-        </w:rPr>
-        <w:t xml:space="preserve">when </w:t>
-      </w:r>
-      <w:proofErr w:type="spellStart"/>
-      <w:r>
-        <w:rPr>
-          <w:i/>
-          <w:iCs/>
-        </w:rPr>
-        <w:t>CoolingSystemFailure</w:t>
-      </w:r>
-      <w:proofErr w:type="spellEnd"/>
-      <w:r>
-        <w:rPr>
-          <w:i/>
-          <w:iCs/>
-        </w:rPr>
-        <w:t xml:space="preserve"> and </w:t>
-      </w:r>
-      <w:proofErr w:type="spellStart"/>
-      <w:r>
-        <w:rPr>
-          <w:i/>
-          <w:iCs/>
-        </w:rPr>
-        <w:t>pressureDrop</w:t>
-      </w:r>
-      <w:proofErr w:type="spellEnd"/>
+      </w:pPr>
+      <w:proofErr w:type="spellStart"/>
+      <w:r>
+        <w:t>Simptomi</w:t>
+      </w:r>
+      <w:proofErr w:type="spellEnd"/>
+      <w:r>
+        <w:t xml:space="preserve"> </w:t>
+      </w:r>
+      <w:proofErr w:type="spellStart"/>
+      <w:r>
+        <w:t>koje</w:t>
+      </w:r>
+      <w:proofErr w:type="spellEnd"/>
+      <w:r>
+        <w:t xml:space="preserve"> </w:t>
+      </w:r>
+      <w:proofErr w:type="spellStart"/>
+      <w:r>
+        <w:t>sistem</w:t>
+      </w:r>
+      <w:proofErr w:type="spellEnd"/>
+      <w:r>
+        <w:t xml:space="preserve"> </w:t>
+      </w:r>
+      <w:proofErr w:type="spellStart"/>
+      <w:r>
+        <w:t>direktno</w:t>
+      </w:r>
+      <w:proofErr w:type="spellEnd"/>
+      <w:r>
+        <w:t xml:space="preserve"> </w:t>
+      </w:r>
+      <w:proofErr w:type="spellStart"/>
+      <w:r>
+        <w:t>proverava</w:t>
+      </w:r>
+      <w:proofErr w:type="spellEnd"/>
+      <w:r>
+        <w:t>:</w:t>
+      </w:r>
     </w:p>
     <w:p>
       <w:pPr>
+        <w:numPr>
+          <w:ilvl w:val="0"/>
+          <w:numId w:val="19"/>
+        </w:numPr>
         <w:spacing w:after="40"/>
-        <w:jc w:val="both"/>
-        <w:rPr>
-          <w:i/>
-          <w:iCs/>
-        </w:rPr>
-      </w:pPr>
-      <w:r>
-        <w:rPr>
-          <w:i/>
-          <w:iCs/>
-        </w:rPr>
-        <w:t xml:space="preserve">then </w:t>
-      </w:r>
-      <w:proofErr w:type="gramStart"/>
-      <w:r>
-        <w:rPr>
-          <w:i/>
-          <w:iCs/>
-        </w:rPr>
-        <w:t>trigger(</w:t>
-      </w:r>
-      <w:proofErr w:type="spellStart"/>
-      <w:proofErr w:type="gramEnd"/>
-      <w:r>
-        <w:rPr>
-          <w:i/>
-          <w:iCs/>
-        </w:rPr>
-        <w:t>HeadGasketFailure</w:t>
-      </w:r>
-      <w:proofErr w:type="spellEnd"/>
-      <w:r>
-        <w:rPr>
-          <w:i/>
-          <w:iCs/>
-        </w:rPr>
-        <w:t>)</w:t>
-      </w:r>
+      </w:pPr>
+      <w:proofErr w:type="spellStart"/>
+      <w:r>
+        <w:t>pedala_propada</w:t>
+      </w:r>
+      <w:proofErr w:type="spellEnd"/>
     </w:p>
     <w:p>
       <w:pPr>
+        <w:numPr>
+          <w:ilvl w:val="0"/>
+          <w:numId w:val="19"/>
+        </w:numPr>
         <w:spacing w:after="40"/>
-        <w:jc w:val="both"/>
-        <w:rPr>
-          <w:i/>
-          <w:iCs/>
-        </w:rPr>
-      </w:pPr>
+      </w:pPr>
+      <w:proofErr w:type="spellStart"/>
+      <w:r>
+        <w:t>produžen_put_kočenja</w:t>
+      </w:r>
+      <w:proofErr w:type="spellEnd"/>
     </w:p>
     <w:p>
       <w:pPr>
+        <w:numPr>
+          <w:ilvl w:val="0"/>
+          <w:numId w:val="19"/>
+        </w:numPr>
         <w:spacing w:after="40"/>
-        <w:jc w:val="both"/>
-        <w:rPr>
-          <w:i/>
-          <w:iCs/>
-        </w:rPr>
-      </w:pPr>
-      <w:r>
-        <w:rPr>
-          <w:i/>
-          <w:iCs/>
-        </w:rPr>
-        <w:t xml:space="preserve">when </w:t>
-      </w:r>
-      <w:proofErr w:type="spellStart"/>
-      <w:r>
-        <w:rPr>
-          <w:i/>
-          <w:iCs/>
-        </w:rPr>
-        <w:t>HeadGasketFailure</w:t>
+      </w:pPr>
+      <w:proofErr w:type="spellStart"/>
+      <w:r>
+        <w:t>slab_efekat_kočnica</w:t>
       </w:r>
       <w:proofErr w:type="spellEnd"/>
     </w:p>
     <w:p>
       <w:pPr>
+        <w:numPr>
+          <w:ilvl w:val="0"/>
+          <w:numId w:val="19"/>
+        </w:numPr>
         <w:spacing w:after="40"/>
-        <w:jc w:val="both"/>
-        <w:rPr>
-          <w:i/>
-          <w:iCs/>
-        </w:rPr>
-      </w:pPr>
-      <w:r>
-        <w:rPr>
-          <w:i/>
-          <w:iCs/>
-        </w:rPr>
-        <w:t xml:space="preserve">then </w:t>
-      </w:r>
-      <w:proofErr w:type="gramStart"/>
-      <w:r>
-        <w:rPr>
-          <w:i/>
-          <w:iCs/>
-        </w:rPr>
-        <w:t>trigger(</w:t>
-      </w:r>
-      <w:proofErr w:type="spellStart"/>
-      <w:proofErr w:type="gramEnd"/>
-      <w:r>
-        <w:rPr>
-          <w:i/>
-          <w:iCs/>
-        </w:rPr>
-        <w:t>EngineShutdown</w:t>
-      </w:r>
-      <w:proofErr w:type="spellEnd"/>
-      <w:r>
-        <w:rPr>
-          <w:i/>
-          <w:iCs/>
-        </w:rPr>
-        <w:t>)</w:t>
-      </w:r>
+      </w:pPr>
+      <w:proofErr w:type="spellStart"/>
+      <w:r>
+        <w:t>nivo_tečnosti_nizak</w:t>
+      </w:r>
+      <w:proofErr w:type="spellEnd"/>
+    </w:p>
+    <w:p>
+      <w:pPr>
+        <w:numPr>
+          <w:ilvl w:val="0"/>
+          <w:numId w:val="19"/>
+        </w:numPr>
+        <w:spacing w:after="40"/>
+      </w:pPr>
+      <w:proofErr w:type="spellStart"/>
+      <w:r>
+        <w:t>curenje_vidljivo</w:t>
+      </w:r>
+      <w:proofErr w:type="spellEnd"/>
+    </w:p>
+    <w:p>
+      <w:pPr>
+        <w:spacing w:after="40"/>
+      </w:pPr>
     </w:p>
     <w:p/>
     <w:p>
+      <w:pPr>
+        <w:pStyle w:val="Heading2"/>
+      </w:pPr>
+      <w:r>
+        <w:t>Forward chaining (</w:t>
+      </w:r>
+      <w:proofErr w:type="spellStart"/>
+      <w:r>
+        <w:t>planiranje</w:t>
+      </w:r>
+      <w:proofErr w:type="spellEnd"/>
+      <w:r>
+        <w:t>)</w:t>
+      </w:r>
+    </w:p>
+    <w:p>
+      <w:pPr>
+        <w:spacing w:after="40"/>
+        <w:jc w:val="both"/>
+        <w:rPr>
+          <w:lang w:val="sr-Latn-RS"/>
+        </w:rPr>
+      </w:pPr>
       <w:r>
         <w:rPr>
           <w:b/>
           <w:bCs/>
         </w:rPr>
-        <w:t>Primer 2:</w:t>
-      </w:r>
-      <w:r>
-        <w:rPr>
-          <w:b/>
-          <w:bCs/>
-        </w:rPr>
-        <w:t xml:space="preserve"> </w:t>
-      </w:r>
-      <w:proofErr w:type="spellStart"/>
-      <w:r>
-        <w:rPr>
-          <w:b/>
-          <w:bCs/>
-        </w:rPr>
-        <w:t>Kočioni</w:t>
-      </w:r>
-      <w:proofErr w:type="spellEnd"/>
-      <w:r>
-        <w:rPr>
-          <w:b/>
-          <w:bCs/>
-        </w:rPr>
-        <w:t xml:space="preserve"> system</w:t>
-      </w:r>
-      <w:r>
-        <w:t xml:space="preserve"> - </w:t>
-      </w:r>
-      <w:proofErr w:type="spellStart"/>
-      <w:r>
-        <w:t>Ulančano</w:t>
-      </w:r>
-      <w:proofErr w:type="spellEnd"/>
+        <w:t xml:space="preserve">Primer 1: Engine overheat assist logic </w:t>
+      </w:r>
+      <w:r>
+        <w:t xml:space="preserve">– Logika </w:t>
+      </w:r>
+      <w:proofErr w:type="spellStart"/>
+      <w:r>
+        <w:t>pri</w:t>
+      </w:r>
+      <w:proofErr w:type="spellEnd"/>
+      <w:r>
+        <w:t xml:space="preserve"> </w:t>
+      </w:r>
+      <w:proofErr w:type="spellStart"/>
+      <w:r>
+        <w:t>pregrevanju</w:t>
+      </w:r>
+      <w:proofErr w:type="spellEnd"/>
+      <w:r>
+        <w:t xml:space="preserve"> </w:t>
+      </w:r>
+      <w:proofErr w:type="spellStart"/>
+      <w:r>
+        <w:t>motora</w:t>
+      </w:r>
+      <w:proofErr w:type="spellEnd"/>
+      <w:r>
+        <w:t xml:space="preserve"> – Ulan</w:t>
+      </w:r>
+      <w:r>
+        <w:rPr>
+          <w:lang w:val="sr-Latn-RS"/>
+        </w:rPr>
+        <w:t>čano pravilo</w:t>
+      </w:r>
+    </w:p>
+    <w:p>
+      <w:pPr>
+        <w:spacing w:after="40"/>
+        <w:jc w:val="both"/>
+      </w:pPr>
+    </w:p>
+    <w:p>
+      <w:pPr>
+        <w:spacing w:after="40"/>
+        <w:jc w:val="both"/>
+        <w:rPr>
+          <w:i/>
+          <w:iCs/>
+        </w:rPr>
+      </w:pPr>
+      <w:r>
+        <w:rPr>
+          <w:i/>
+          <w:iCs/>
+        </w:rPr>
+        <w:t xml:space="preserve">when </w:t>
+      </w:r>
+      <w:proofErr w:type="spellStart"/>
+      <w:r>
+        <w:rPr>
+          <w:i/>
+          <w:iCs/>
+        </w:rPr>
+        <w:t>temperatureIncrease</w:t>
+      </w:r>
+      <w:proofErr w:type="spellEnd"/>
+      <w:r>
+        <w:rPr>
+          <w:i/>
+          <w:iCs/>
+        </w:rPr>
+        <w:t xml:space="preserve"> &gt; </w:t>
+      </w:r>
+      <w:proofErr w:type="spellStart"/>
+      <w:r>
+        <w:rPr>
+          <w:i/>
+          <w:iCs/>
+        </w:rPr>
+        <w:t>minRise</w:t>
+      </w:r>
+      <w:proofErr w:type="spellEnd"/>
+      <w:r>
+        <w:rPr>
+          <w:i/>
+          <w:iCs/>
+        </w:rPr>
+        <w:t xml:space="preserve"> </w:t>
+      </w:r>
+    </w:p>
+    <w:p>
+      <w:pPr>
+        <w:spacing w:after="40"/>
+        <w:jc w:val="both"/>
+        <w:rPr>
+          <w:i/>
+          <w:iCs/>
+        </w:rPr>
+      </w:pPr>
+      <w:r>
+        <w:rPr>
+          <w:i/>
+          <w:iCs/>
+        </w:rPr>
+        <w:t>then trigger(</w:t>
+      </w:r>
+      <w:proofErr w:type="spellStart"/>
+      <w:r>
+        <w:rPr>
+          <w:i/>
+          <w:iCs/>
+        </w:rPr>
+        <w:t>CheckCoolantLevel</w:t>
+      </w:r>
+      <w:proofErr w:type="spellEnd"/>
+      <w:r>
+        <w:rPr>
+          <w:i/>
+          <w:iCs/>
+        </w:rPr>
+        <w:t>)</w:t>
+      </w:r>
+    </w:p>
+    <w:p>
+      <w:pPr>
+        <w:spacing w:after="40"/>
+        <w:jc w:val="both"/>
+        <w:rPr>
+          <w:i/>
+          <w:iCs/>
+        </w:rPr>
+      </w:pPr>
+    </w:p>
+    <w:p>
+      <w:pPr>
+        <w:spacing w:after="40"/>
+        <w:jc w:val="both"/>
+        <w:rPr>
+          <w:i/>
+          <w:iCs/>
+        </w:rPr>
+      </w:pPr>
+      <w:r>
+        <w:rPr>
+          <w:i/>
+          <w:iCs/>
+        </w:rPr>
+        <w:t xml:space="preserve">when </w:t>
+      </w:r>
+      <w:proofErr w:type="spellStart"/>
+      <w:r>
+        <w:rPr>
+          <w:i/>
+          <w:iCs/>
+        </w:rPr>
+        <w:t>CheckCoolantLevel</w:t>
+      </w:r>
+      <w:proofErr w:type="spellEnd"/>
+      <w:r>
+        <w:rPr>
+          <w:i/>
+          <w:iCs/>
+        </w:rPr>
+        <w:t xml:space="preserve"> and </w:t>
+      </w:r>
+      <w:proofErr w:type="spellStart"/>
+      <w:r>
+        <w:rPr>
+          <w:i/>
+          <w:iCs/>
+        </w:rPr>
+        <w:t>coolantSensor</w:t>
+      </w:r>
+      <w:proofErr w:type="spellEnd"/>
+      <w:r>
+        <w:rPr>
+          <w:i/>
+          <w:iCs/>
+        </w:rPr>
+        <w:t xml:space="preserve"> &lt; </w:t>
+      </w:r>
+      <w:proofErr w:type="spellStart"/>
+      <w:r>
+        <w:rPr>
+          <w:i/>
+          <w:iCs/>
+        </w:rPr>
+        <w:t>minCoolantLevel</w:t>
+      </w:r>
+      <w:proofErr w:type="spellEnd"/>
+    </w:p>
+    <w:p>
+      <w:pPr>
+        <w:spacing w:after="40"/>
+        <w:jc w:val="both"/>
+        <w:rPr>
+          <w:i/>
+          <w:iCs/>
+        </w:rPr>
+      </w:pPr>
+      <w:r>
+        <w:rPr>
+          <w:i/>
+          <w:iCs/>
+        </w:rPr>
+        <w:t>then trigger(</w:t>
+      </w:r>
+      <w:proofErr w:type="spellStart"/>
+      <w:r>
+        <w:rPr>
+          <w:i/>
+          <w:iCs/>
+        </w:rPr>
+        <w:t>CoolantLeak</w:t>
+      </w:r>
+      <w:proofErr w:type="spellEnd"/>
+      <w:r>
+        <w:rPr>
+          <w:i/>
+          <w:iCs/>
+        </w:rPr>
+        <w:t>)</w:t>
+      </w:r>
+    </w:p>
+    <w:p>
+      <w:pPr>
+        <w:spacing w:after="40"/>
+        <w:jc w:val="both"/>
+        <w:rPr>
+          <w:i/>
+          <w:iCs/>
+        </w:rPr>
+      </w:pPr>
+    </w:p>
+    <w:p>
+      <w:pPr>
+        <w:spacing w:after="40"/>
+        <w:jc w:val="both"/>
+        <w:rPr>
+          <w:i/>
+          <w:iCs/>
+        </w:rPr>
+      </w:pPr>
+      <w:r>
+        <w:rPr>
+          <w:i/>
+          <w:iCs/>
+        </w:rPr>
+        <w:t xml:space="preserve">when </w:t>
+      </w:r>
+      <w:proofErr w:type="spellStart"/>
+      <w:r>
+        <w:rPr>
+          <w:i/>
+          <w:iCs/>
+        </w:rPr>
+        <w:t>CoolantLeak</w:t>
+      </w:r>
+      <w:proofErr w:type="spellEnd"/>
+      <w:r>
+        <w:rPr>
+          <w:i/>
+          <w:iCs/>
+        </w:rPr>
+        <w:t xml:space="preserve"> and </w:t>
+      </w:r>
+      <w:proofErr w:type="spellStart"/>
+      <w:r>
+        <w:rPr>
+          <w:i/>
+          <w:iCs/>
+        </w:rPr>
+        <w:t>fanNotActive</w:t>
+      </w:r>
+      <w:proofErr w:type="spellEnd"/>
+    </w:p>
+    <w:p>
+      <w:pPr>
+        <w:spacing w:after="40"/>
+        <w:jc w:val="both"/>
+        <w:rPr>
+          <w:i/>
+          <w:iCs/>
+        </w:rPr>
+      </w:pPr>
+      <w:r>
+        <w:rPr>
+          <w:i/>
+          <w:iCs/>
+        </w:rPr>
+        <w:t>then trigger(</w:t>
+      </w:r>
+      <w:proofErr w:type="spellStart"/>
+      <w:r>
+        <w:rPr>
+          <w:i/>
+          <w:iCs/>
+        </w:rPr>
+        <w:t>CoolingSystemFailure</w:t>
+      </w:r>
+      <w:proofErr w:type="spellEnd"/>
+      <w:r>
+        <w:rPr>
+          <w:i/>
+          <w:iCs/>
+        </w:rPr>
+        <w:t>)</w:t>
+      </w:r>
+    </w:p>
+    <w:p>
+      <w:pPr>
+        <w:spacing w:after="40"/>
+        <w:jc w:val="both"/>
+        <w:rPr>
+          <w:i/>
+          <w:iCs/>
+        </w:rPr>
+      </w:pPr>
+    </w:p>
+    <w:p>
+      <w:pPr>
+        <w:spacing w:after="40"/>
+        <w:jc w:val="both"/>
+        <w:rPr>
+          <w:i/>
+          <w:iCs/>
+        </w:rPr>
+      </w:pPr>
+      <w:r>
+        <w:rPr>
+          <w:i/>
+          <w:iCs/>
+        </w:rPr>
+        <w:t xml:space="preserve">when </w:t>
+      </w:r>
+      <w:proofErr w:type="spellStart"/>
+      <w:r>
+        <w:rPr>
+          <w:i/>
+          <w:iCs/>
+        </w:rPr>
+        <w:t>CoolingSystemFailure</w:t>
+      </w:r>
+      <w:proofErr w:type="spellEnd"/>
+      <w:r>
+        <w:rPr>
+          <w:i/>
+          <w:iCs/>
+        </w:rPr>
+        <w:t xml:space="preserve"> and </w:t>
+      </w:r>
+      <w:proofErr w:type="spellStart"/>
+      <w:r>
+        <w:rPr>
+          <w:i/>
+          <w:iCs/>
+        </w:rPr>
+        <w:t>pressureDrop</w:t>
+      </w:r>
+      <w:proofErr w:type="spellEnd"/>
+    </w:p>
+    <w:p>
+      <w:pPr>
+        <w:spacing w:after="40"/>
+        <w:jc w:val="both"/>
+        <w:rPr>
+          <w:i/>
+          <w:iCs/>
+        </w:rPr>
+      </w:pPr>
+      <w:r>
+        <w:rPr>
+          <w:i/>
+          <w:iCs/>
+        </w:rPr>
+        <w:t>then trigger(</w:t>
+      </w:r>
+      <w:proofErr w:type="spellStart"/>
+      <w:r>
+        <w:rPr>
+          <w:i/>
+          <w:iCs/>
+        </w:rPr>
+        <w:t>HeadGasketFailure</w:t>
+      </w:r>
+      <w:proofErr w:type="spellEnd"/>
+      <w:r>
+        <w:rPr>
+          <w:i/>
+          <w:iCs/>
+        </w:rPr>
+        <w:t>)</w:t>
+      </w:r>
+    </w:p>
+    <w:p>
+      <w:pPr>
+        <w:spacing w:after="40"/>
+        <w:jc w:val="both"/>
+        <w:rPr>
+          <w:i/>
+          <w:iCs/>
+        </w:rPr>
+      </w:pPr>
+    </w:p>
+    <w:p>
+      <w:pPr>
+        <w:spacing w:after="40"/>
+        <w:jc w:val="both"/>
+        <w:rPr>
+          <w:i/>
+          <w:iCs/>
+        </w:rPr>
+      </w:pPr>
+      <w:r>
+        <w:rPr>
+          <w:i/>
+          <w:iCs/>
+        </w:rPr>
+        <w:t xml:space="preserve">when </w:t>
+      </w:r>
+      <w:proofErr w:type="spellStart"/>
+      <w:r>
+        <w:rPr>
+          <w:i/>
+          <w:iCs/>
+        </w:rPr>
+        <w:t>HeadGasketFailure</w:t>
+      </w:r>
+      <w:proofErr w:type="spellEnd"/>
+    </w:p>
+    <w:p>
+      <w:pPr>
+        <w:spacing w:after="40"/>
+        <w:jc w:val="both"/>
+        <w:rPr>
+          <w:i/>
+          <w:iCs/>
+        </w:rPr>
+      </w:pPr>
+      <w:r>
+        <w:rPr>
+          <w:i/>
+          <w:iCs/>
+        </w:rPr>
+        <w:t>then trigger(</w:t>
+      </w:r>
+      <w:proofErr w:type="spellStart"/>
+      <w:r>
+        <w:rPr>
+          <w:i/>
+          <w:iCs/>
+        </w:rPr>
+        <w:t>EngineShutdown</w:t>
+      </w:r>
+      <w:proofErr w:type="spellEnd"/>
+      <w:r>
+        <w:rPr>
+          <w:i/>
+          <w:iCs/>
+        </w:rPr>
+        <w:t>)</w:t>
+      </w:r>
     </w:p>
     <w:p/>
     <w:p>
+      <w:r>
+        <w:rPr>
+          <w:b/>
+          <w:bCs/>
+        </w:rPr>
+        <w:t>Primer 2:</w:t>
+      </w:r>
+      <w:r>
+        <w:rPr>
+          <w:b/>
+          <w:bCs/>
+        </w:rPr>
+        <w:t xml:space="preserve"> </w:t>
+      </w:r>
+      <w:proofErr w:type="spellStart"/>
+      <w:r>
+        <w:rPr>
+          <w:b/>
+          <w:bCs/>
+        </w:rPr>
+        <w:t>Kočioni</w:t>
+      </w:r>
+      <w:proofErr w:type="spellEnd"/>
+      <w:r>
+        <w:rPr>
+          <w:b/>
+          <w:bCs/>
+        </w:rPr>
+        <w:t xml:space="preserve"> </w:t>
+      </w:r>
+      <w:proofErr w:type="spellStart"/>
+      <w:r>
+        <w:rPr>
+          <w:b/>
+          <w:bCs/>
+        </w:rPr>
+        <w:t>s</w:t>
+      </w:r>
+      <w:r>
+        <w:rPr>
+          <w:b/>
+          <w:bCs/>
+        </w:rPr>
+        <w:t>i</w:t>
+      </w:r>
+      <w:r>
+        <w:rPr>
+          <w:b/>
+          <w:bCs/>
+        </w:rPr>
+        <w:t>stem</w:t>
+      </w:r>
+      <w:proofErr w:type="spellEnd"/>
+      <w:r>
+        <w:t xml:space="preserve"> - </w:t>
+      </w:r>
+      <w:proofErr w:type="spellStart"/>
+      <w:r>
+        <w:t>Ulančano</w:t>
+      </w:r>
+      <w:proofErr w:type="spellEnd"/>
+    </w:p>
+    <w:p/>
+    <w:p>
       <w:pPr>
         <w:rPr>
           <w:i/>
@@ -8302,6 +9693,7 @@
           <w:i/>
           <w:iCs/>
         </w:rPr>
+        <w:lastRenderedPageBreak/>
         <w:t xml:space="preserve">when </w:t>
       </w:r>
       <w:proofErr w:type="spellStart"/>
@@ -8342,33 +9734,32 @@
           <w:i/>
           <w:iCs/>
         </w:rPr>
-        <w:t xml:space="preserve">then </w:t>
-      </w:r>
-      <w:proofErr w:type="gramStart"/>
+        <w:t>then trigger(</w:t>
+      </w:r>
+      <w:proofErr w:type="spellStart"/>
       <w:r>
         <w:rPr>
           <w:i/>
           <w:iCs/>
         </w:rPr>
-        <w:t>trigger(</w:t>
-      </w:r>
-      <w:proofErr w:type="spellStart"/>
-      <w:proofErr w:type="gramEnd"/>
+        <w:t>CheckBrakePads</w:t>
+      </w:r>
+      <w:proofErr w:type="spellEnd"/>
       <w:r>
         <w:rPr>
           <w:i/>
           <w:iCs/>
         </w:rPr>
-        <w:t>CheckBrakePads</w:t>
-      </w:r>
-      <w:proofErr w:type="spellEnd"/>
-      <w:r>
+        <w:t>)</w:t>
+      </w:r>
+    </w:p>
+    <w:p>
+      <w:pPr>
         <w:rPr>
           <w:i/>
           <w:iCs/>
         </w:rPr>
-        <w:t>)</w:t>
-      </w:r>
+      </w:pPr>
     </w:p>
     <w:p>
       <w:pPr>
@@ -8377,6 +9768,38 @@
           <w:iCs/>
         </w:rPr>
       </w:pPr>
+      <w:r>
+        <w:rPr>
+          <w:i/>
+          <w:iCs/>
+        </w:rPr>
+        <w:t xml:space="preserve">when </w:t>
+      </w:r>
+      <w:proofErr w:type="spellStart"/>
+      <w:r>
+        <w:rPr>
+          <w:i/>
+          <w:iCs/>
+        </w:rPr>
+        <w:t>CheckBrakePads</w:t>
+      </w:r>
+      <w:proofErr w:type="spellEnd"/>
+      <w:r>
+        <w:rPr>
+          <w:i/>
+          <w:iCs/>
+        </w:rPr>
+        <w:t xml:space="preserve"> and </w:t>
+      </w:r>
+      <w:proofErr w:type="spellStart"/>
+      <w:r>
+        <w:rPr>
+          <w:i/>
+          <w:iCs/>
+        </w:rPr>
+        <w:t>brakePadsWorn</w:t>
+      </w:r>
+      <w:proofErr w:type="spellEnd"/>
     </w:p>
     <w:p>
       <w:pPr>
@@ -8390,7 +9813,7 @@
           <w:i/>
           <w:iCs/>
         </w:rPr>
-        <w:t xml:space="preserve">when </w:t>
+        <w:t>then trigger(</w:t>
       </w:r>
       <w:proofErr w:type="spellStart"/>
       <w:r>
@@ -8398,7 +9821,7 @@
           <w:i/>
           <w:iCs/>
         </w:rPr>
-        <w:t>CheckBrakePads</w:t>
+        <w:t>ExtendedBrakingDistance</w:t>
       </w:r>
       <w:proofErr w:type="spellEnd"/>
       <w:r>
@@ -8406,17 +9829,16 @@
           <w:i/>
           <w:iCs/>
         </w:rPr>
-        <w:t xml:space="preserve"> and </w:t>
-      </w:r>
-      <w:proofErr w:type="spellStart"/>
-      <w:r>
+        <w:t>)</w:t>
+      </w:r>
+    </w:p>
+    <w:p>
+      <w:pPr>
         <w:rPr>
           <w:i/>
           <w:iCs/>
         </w:rPr>
-        <w:t>brakePadsWorn</w:t>
-      </w:r>
-      <w:proofErr w:type="spellEnd"/>
+      </w:pPr>
     </w:p>
     <w:p>
       <w:pPr>
@@ -8430,33 +9852,49 @@
           <w:i/>
           <w:iCs/>
         </w:rPr>
-        <w:t xml:space="preserve">then </w:t>
-      </w:r>
-      <w:proofErr w:type="gramStart"/>
+        <w:t xml:space="preserve">when </w:t>
+      </w:r>
+      <w:proofErr w:type="spellStart"/>
       <w:r>
         <w:rPr>
           <w:i/>
           <w:iCs/>
         </w:rPr>
-        <w:t>trigger(</w:t>
-      </w:r>
-      <w:proofErr w:type="spellStart"/>
-      <w:proofErr w:type="gramEnd"/>
+        <w:t>ExtendedBrakingDistance</w:t>
+      </w:r>
+      <w:proofErr w:type="spellEnd"/>
       <w:r>
         <w:rPr>
           <w:i/>
           <w:iCs/>
         </w:rPr>
-        <w:t>ExtendedBrakingDistance</w:t>
-      </w:r>
-      <w:proofErr w:type="spellEnd"/>
+        <w:t xml:space="preserve"> and </w:t>
+      </w:r>
+      <w:proofErr w:type="spellStart"/>
       <w:r>
         <w:rPr>
           <w:i/>
           <w:iCs/>
         </w:rPr>
-        <w:t>)</w:t>
-      </w:r>
+        <w:t>brakeFluidLevel</w:t>
+      </w:r>
+      <w:proofErr w:type="spellEnd"/>
+      <w:r>
+        <w:rPr>
+          <w:i/>
+          <w:iCs/>
+        </w:rPr>
+        <w:t xml:space="preserve"> &lt; </w:t>
+      </w:r>
+      <w:proofErr w:type="spellStart"/>
+      <w:r>
+        <w:rPr>
+          <w:i/>
+          <w:iCs/>
+        </w:rPr>
+        <w:t>minLevel</w:t>
+      </w:r>
+      <w:proofErr w:type="spellEnd"/>
     </w:p>
     <w:p>
       <w:pPr>
@@ -8465,6 +9903,29 @@
           <w:iCs/>
         </w:rPr>
       </w:pPr>
+      <w:r>
+        <w:rPr>
+          <w:i/>
+          <w:iCs/>
+        </w:rPr>
+        <w:t>then trigger(</w:t>
+      </w:r>
+      <w:proofErr w:type="spellStart"/>
+      <w:r>
+        <w:rPr>
+          <w:i/>
+          <w:iCs/>
+        </w:rPr>
+        <w:t>BrakeFluidLeak</w:t>
+      </w:r>
+      <w:proofErr w:type="spellEnd"/>
+      <w:r>
+        <w:rPr>
+          <w:i/>
+          <w:iCs/>
+        </w:rPr>
+        <w:t>)</w:t>
+      </w:r>
     </w:p>
     <w:p>
       <w:pPr>
@@ -8473,54 +9934,53 @@
           <w:iCs/>
         </w:rPr>
       </w:pPr>
-      <w:r>
+    </w:p>
+    <w:p>
+      <w:pPr>
         <w:rPr>
           <w:i/>
           <w:iCs/>
         </w:rPr>
-        <w:t xml:space="preserve">when </w:t>
-      </w:r>
-      <w:proofErr w:type="spellStart"/>
+      </w:pPr>
       <w:r>
         <w:rPr>
           <w:i/>
           <w:iCs/>
         </w:rPr>
-        <w:t>ExtendedBrakingDistance</w:t>
-      </w:r>
-      <w:proofErr w:type="spellEnd"/>
+        <w:t xml:space="preserve">when </w:t>
+      </w:r>
+      <w:proofErr w:type="spellStart"/>
       <w:r>
         <w:rPr>
           <w:i/>
           <w:iCs/>
         </w:rPr>
-        <w:t xml:space="preserve"> and </w:t>
-      </w:r>
-      <w:proofErr w:type="spellStart"/>
+        <w:t>BrakeFluidLeak</w:t>
+      </w:r>
+      <w:proofErr w:type="spellEnd"/>
       <w:r>
         <w:rPr>
           <w:i/>
           <w:iCs/>
         </w:rPr>
-        <w:t>brakeFluidLevel</w:t>
-      </w:r>
-      <w:proofErr w:type="spellEnd"/>
+        <w:t xml:space="preserve"> and </w:t>
+      </w:r>
+      <w:proofErr w:type="spellStart"/>
       <w:r>
         <w:rPr>
           <w:i/>
           <w:iCs/>
         </w:rPr>
-        <w:t xml:space="preserve"> &lt; </w:t>
-      </w:r>
-      <w:proofErr w:type="spellStart"/>
+        <w:t>pedalPressureDrop</w:t>
+      </w:r>
+      <w:proofErr w:type="spellEnd"/>
       <w:r>
         <w:rPr>
           <w:i/>
           <w:iCs/>
         </w:rPr>
-        <w:t>minLevel</w:t>
-      </w:r>
-      <w:proofErr w:type="spellEnd"/>
+        <w:t xml:space="preserve"> </w:t>
+      </w:r>
     </w:p>
     <w:p>
       <w:pPr>
@@ -8534,33 +9994,37 @@
           <w:i/>
           <w:iCs/>
         </w:rPr>
-        <w:lastRenderedPageBreak/>
-        <w:t xml:space="preserve">then </w:t>
-      </w:r>
-      <w:proofErr w:type="gramStart"/>
-      <w:r>
+        <w:t>then trigger(MainCylinderFailure)</w:t>
+      </w:r>
+    </w:p>
+    <w:p>
+      <w:pPr>
         <w:rPr>
           <w:i/>
           <w:iCs/>
         </w:rPr>
-        <w:t>trigger(</w:t>
-      </w:r>
-      <w:proofErr w:type="spellStart"/>
-      <w:proofErr w:type="gramEnd"/>
-      <w:r>
+      </w:pPr>
+    </w:p>
+    <w:p>
+      <w:pPr>
         <w:rPr>
           <w:i/>
           <w:iCs/>
         </w:rPr>
-        <w:t>BrakeFluidLeak</w:t>
-      </w:r>
-      <w:proofErr w:type="spellEnd"/>
+      </w:pPr>
       <w:r>
         <w:rPr>
           <w:i/>
           <w:iCs/>
         </w:rPr>
-        <w:t>)</w:t>
+        <w:t>when MainCylinderFailure</w:t>
+      </w:r>
+      <w:r>
+        <w:rPr>
+          <w:i/>
+          <w:iCs/>
+        </w:rPr>
+        <w:t xml:space="preserve"> </w:t>
       </w:r>
     </w:p>
     <w:p>
@@ -8570,139 +10034,14 @@
           <w:iCs/>
         </w:rPr>
       </w:pPr>
-    </w:p>
-    <w:p>
-      <w:pPr>
+      <w:r>
         <w:rPr>
           <w:i/>
           <w:iCs/>
         </w:rPr>
-      </w:pPr>
-      <w:r>
-        <w:rPr>
-          <w:i/>
-          <w:iCs/>
-        </w:rPr>
-        <w:t xml:space="preserve">when </w:t>
-      </w:r>
-      <w:proofErr w:type="spellStart"/>
-      <w:r>
-        <w:rPr>
-          <w:i/>
-          <w:iCs/>
-        </w:rPr>
-        <w:t>BrakeFluidLeak</w:t>
-      </w:r>
-      <w:proofErr w:type="spellEnd"/>
-      <w:r>
-        <w:rPr>
-          <w:i/>
-          <w:iCs/>
-        </w:rPr>
-        <w:t xml:space="preserve"> and </w:t>
-      </w:r>
-      <w:proofErr w:type="spellStart"/>
-      <w:r>
-        <w:rPr>
-          <w:i/>
-          <w:iCs/>
-        </w:rPr>
-        <w:t>pedalPressureDrop</w:t>
-      </w:r>
-      <w:proofErr w:type="spellEnd"/>
-      <w:r>
-        <w:rPr>
-          <w:i/>
-          <w:iCs/>
-        </w:rPr>
-        <w:t xml:space="preserve"> </w:t>
-      </w:r>
-    </w:p>
-    <w:p>
-      <w:pPr>
-        <w:rPr>
-          <w:i/>
-          <w:iCs/>
-        </w:rPr>
-      </w:pPr>
-      <w:r>
-        <w:rPr>
-          <w:i/>
-          <w:iCs/>
-        </w:rPr>
-        <w:t xml:space="preserve">then </w:t>
-      </w:r>
-      <w:proofErr w:type="gramStart"/>
-      <w:r>
-        <w:rPr>
-          <w:i/>
-          <w:iCs/>
-        </w:rPr>
-        <w:t>trigger(</w:t>
-      </w:r>
-      <w:proofErr w:type="gramEnd"/>
-      <w:r>
-        <w:rPr>
-          <w:i/>
-          <w:iCs/>
-        </w:rPr>
-        <w:t>MainCylinderFailure)</w:t>
-      </w:r>
-    </w:p>
-    <w:p>
-      <w:pPr>
-        <w:rPr>
-          <w:i/>
-          <w:iCs/>
-        </w:rPr>
-      </w:pPr>
-    </w:p>
-    <w:p>
-      <w:pPr>
-        <w:rPr>
-          <w:i/>
-          <w:iCs/>
-        </w:rPr>
-      </w:pPr>
-      <w:r>
-        <w:rPr>
-          <w:i/>
-          <w:iCs/>
-        </w:rPr>
-        <w:t>when MainCylinderFailure</w:t>
-      </w:r>
-      <w:r>
-        <w:rPr>
-          <w:i/>
-          <w:iCs/>
-        </w:rPr>
-        <w:t xml:space="preserve"> </w:t>
-      </w:r>
-    </w:p>
-    <w:p>
-      <w:pPr>
-        <w:rPr>
-          <w:i/>
-          <w:iCs/>
-        </w:rPr>
-      </w:pPr>
-      <w:r>
-        <w:rPr>
-          <w:i/>
-          <w:iCs/>
-        </w:rPr>
-        <w:t xml:space="preserve">then </w:t>
-      </w:r>
-      <w:proofErr w:type="gramStart"/>
-      <w:r>
-        <w:rPr>
-          <w:i/>
-          <w:iCs/>
-        </w:rPr>
-        <w:t>trigger(</w:t>
-      </w:r>
-      <w:proofErr w:type="spellStart"/>
-      <w:proofErr w:type="gramEnd"/>
+        <w:t>then trigger(</w:t>
+      </w:r>
+      <w:proofErr w:type="spellStart"/>
       <w:r>
         <w:rPr>
           <w:i/>
@@ -9867,7 +11206,7 @@
   <w:abstractNum w:abstractNumId="8" w15:restartNumberingAfterBreak="0">
     <w:nsid w:val="FFFFFF89"/>
     <w:multiLevelType w:val="singleLevel"/>
-    <w:tmpl w:val="DD606A78"/>
+    <w:tmpl w:val="21C6F07A"/>
     <w:lvl w:ilvl="0">
       <w:start w:val="1"/>
       <w:numFmt w:val="bullet"/>
@@ -10035,6 +11374,155 @@
     </w:lvl>
   </w:abstractNum>
   <w:abstractNum w:abstractNumId="10" w15:restartNumberingAfterBreak="0">
+    <w:nsid w:val="19760646"/>
+    <w:multiLevelType w:val="multilevel"/>
+    <w:tmpl w:val="C7021CC8"/>
+    <w:lvl w:ilvl="0">
+      <w:start w:val="1"/>
+      <w:numFmt w:val="bullet"/>
+      <w:lvlText w:val=""/>
+      <w:lvlJc w:val="left"/>
+      <w:pPr>
+        <w:tabs>
+          <w:tab w:val="num" w:pos="720"/>
+        </w:tabs>
+        <w:ind w:left="720" w:hanging="360"/>
+      </w:pPr>
+      <w:rPr>
+        <w:rFonts w:ascii="Symbol" w:hAnsi="Symbol" w:hint="default"/>
+        <w:sz w:val="20"/>
+      </w:rPr>
+    </w:lvl>
+    <w:lvl w:ilvl="1" w:tentative="1">
+      <w:start w:val="1"/>
+      <w:numFmt w:val="bullet"/>
+      <w:lvlText w:val="o"/>
+      <w:lvlJc w:val="left"/>
+      <w:pPr>
+        <w:tabs>
+          <w:tab w:val="num" w:pos="1440"/>
+        </w:tabs>
+        <w:ind w:left="1440" w:hanging="360"/>
+      </w:pPr>
+      <w:rPr>
+        <w:rFonts w:ascii="Courier New" w:hAnsi="Courier New" w:hint="default"/>
+        <w:sz w:val="20"/>
+      </w:rPr>
+    </w:lvl>
+    <w:lvl w:ilvl="2" w:tentative="1">
+      <w:start w:val="1"/>
+      <w:numFmt w:val="bullet"/>
+      <w:lvlText w:val=""/>
+      <w:lvlJc w:val="left"/>
+      <w:pPr>
+        <w:tabs>
+          <w:tab w:val="num" w:pos="2160"/>
+        </w:tabs>
+        <w:ind w:left="2160" w:hanging="360"/>
+      </w:pPr>
+      <w:rPr>
+        <w:rFonts w:ascii="Wingdings" w:hAnsi="Wingdings" w:hint="default"/>
+        <w:sz w:val="20"/>
+      </w:rPr>
+    </w:lvl>
+    <w:lvl w:ilvl="3" w:tentative="1">
+      <w:start w:val="1"/>
+      <w:numFmt w:val="bullet"/>
+      <w:lvlText w:val=""/>
+      <w:lvlJc w:val="left"/>
+      <w:pPr>
+        <w:tabs>
+          <w:tab w:val="num" w:pos="2880"/>
+        </w:tabs>
+        <w:ind w:left="2880" w:hanging="360"/>
+      </w:pPr>
+      <w:rPr>
+        <w:rFonts w:ascii="Wingdings" w:hAnsi="Wingdings" w:hint="default"/>
+        <w:sz w:val="20"/>
+      </w:rPr>
+    </w:lvl>
+    <w:lvl w:ilvl="4" w:tentative="1">
+      <w:start w:val="1"/>
+      <w:numFmt w:val="bullet"/>
+      <w:lvlText w:val=""/>
+      <w:lvlJc w:val="left"/>
+      <w:pPr>
+        <w:tabs>
+          <w:tab w:val="num" w:pos="3600"/>
+        </w:tabs>
+        <w:ind w:left="3600" w:hanging="360"/>
+      </w:pPr>
+      <w:rPr>
+        <w:rFonts w:ascii="Wingdings" w:hAnsi="Wingdings" w:hint="default"/>
+        <w:sz w:val="20"/>
+      </w:rPr>
+    </w:lvl>
+    <w:lvl w:ilvl="5" w:tentative="1">
+      <w:start w:val="1"/>
+      <w:numFmt w:val="bullet"/>
+      <w:lvlText w:val=""/>
+      <w:lvlJc w:val="left"/>
+      <w:pPr>
+        <w:tabs>
+          <w:tab w:val="num" w:pos="4320"/>
+        </w:tabs>
+        <w:ind w:left="4320" w:hanging="360"/>
+      </w:pPr>
+      <w:rPr>
+        <w:rFonts w:ascii="Wingdings" w:hAnsi="Wingdings" w:hint="default"/>
+        <w:sz w:val="20"/>
+      </w:rPr>
+    </w:lvl>
+    <w:lvl w:ilvl="6" w:tentative="1">
+      <w:start w:val="1"/>
+      <w:numFmt w:val="bullet"/>
+      <w:lvlText w:val=""/>
+      <w:lvlJc w:val="left"/>
+      <w:pPr>
+        <w:tabs>
+          <w:tab w:val="num" w:pos="5040"/>
+        </w:tabs>
+        <w:ind w:left="5040" w:hanging="360"/>
+      </w:pPr>
+      <w:rPr>
+        <w:rFonts w:ascii="Wingdings" w:hAnsi="Wingdings" w:hint="default"/>
+        <w:sz w:val="20"/>
+      </w:rPr>
+    </w:lvl>
+    <w:lvl w:ilvl="7" w:tentative="1">
+      <w:start w:val="1"/>
+      <w:numFmt w:val="bullet"/>
+      <w:lvlText w:val=""/>
+      <w:lvlJc w:val="left"/>
+      <w:pPr>
+        <w:tabs>
+          <w:tab w:val="num" w:pos="5760"/>
+        </w:tabs>
+        <w:ind w:left="5760" w:hanging="360"/>
+      </w:pPr>
+      <w:rPr>
+        <w:rFonts w:ascii="Wingdings" w:hAnsi="Wingdings" w:hint="default"/>
+        <w:sz w:val="20"/>
+      </w:rPr>
+    </w:lvl>
+    <w:lvl w:ilvl="8" w:tentative="1">
+      <w:start w:val="1"/>
+      <w:numFmt w:val="bullet"/>
+      <w:lvlText w:val=""/>
+      <w:lvlJc w:val="left"/>
+      <w:pPr>
+        <w:tabs>
+          <w:tab w:val="num" w:pos="6480"/>
+        </w:tabs>
+        <w:ind w:left="6480" w:hanging="360"/>
+      </w:pPr>
+      <w:rPr>
+        <w:rFonts w:ascii="Wingdings" w:hAnsi="Wingdings" w:hint="default"/>
+        <w:sz w:val="20"/>
+      </w:rPr>
+    </w:lvl>
+  </w:abstractNum>
+  <w:abstractNum w:abstractNumId="11" w15:restartNumberingAfterBreak="0">
     <w:nsid w:val="1B990028"/>
     <w:multiLevelType w:val="multilevel"/>
     <w:tmpl w:val="44B672C8"/>
@@ -10147,7 +11635,7 @@
       </w:pPr>
     </w:lvl>
   </w:abstractNum>
-  <w:abstractNum w:abstractNumId="11" w15:restartNumberingAfterBreak="0">
+  <w:abstractNum w:abstractNumId="12" w15:restartNumberingAfterBreak="0">
     <w:nsid w:val="27D002D1"/>
     <w:multiLevelType w:val="multilevel"/>
     <w:tmpl w:val="7C508EAE"/>
@@ -10296,7 +11784,156 @@
       </w:rPr>
     </w:lvl>
   </w:abstractNum>
-  <w:abstractNum w:abstractNumId="12" w15:restartNumberingAfterBreak="0">
+  <w:abstractNum w:abstractNumId="13" w15:restartNumberingAfterBreak="0">
+    <w:nsid w:val="2D2D55C6"/>
+    <w:multiLevelType w:val="multilevel"/>
+    <w:tmpl w:val="96CECED0"/>
+    <w:lvl w:ilvl="0">
+      <w:start w:val="1"/>
+      <w:numFmt w:val="bullet"/>
+      <w:lvlText w:val=""/>
+      <w:lvlJc w:val="left"/>
+      <w:pPr>
+        <w:tabs>
+          <w:tab w:val="num" w:pos="720"/>
+        </w:tabs>
+        <w:ind w:left="720" w:hanging="360"/>
+      </w:pPr>
+      <w:rPr>
+        <w:rFonts w:ascii="Symbol" w:hAnsi="Symbol" w:hint="default"/>
+        <w:sz w:val="20"/>
+      </w:rPr>
+    </w:lvl>
+    <w:lvl w:ilvl="1" w:tentative="1">
+      <w:start w:val="1"/>
+      <w:numFmt w:val="bullet"/>
+      <w:lvlText w:val="o"/>
+      <w:lvlJc w:val="left"/>
+      <w:pPr>
+        <w:tabs>
+          <w:tab w:val="num" w:pos="1440"/>
+        </w:tabs>
+        <w:ind w:left="1440" w:hanging="360"/>
+      </w:pPr>
+      <w:rPr>
+        <w:rFonts w:ascii="Courier New" w:hAnsi="Courier New" w:hint="default"/>
+        <w:sz w:val="20"/>
+      </w:rPr>
+    </w:lvl>
+    <w:lvl w:ilvl="2" w:tentative="1">
+      <w:start w:val="1"/>
+      <w:numFmt w:val="bullet"/>
+      <w:lvlText w:val=""/>
+      <w:lvlJc w:val="left"/>
+      <w:pPr>
+        <w:tabs>
+          <w:tab w:val="num" w:pos="2160"/>
+        </w:tabs>
+        <w:ind w:left="2160" w:hanging="360"/>
+      </w:pPr>
+      <w:rPr>
+        <w:rFonts w:ascii="Wingdings" w:hAnsi="Wingdings" w:hint="default"/>
+        <w:sz w:val="20"/>
+      </w:rPr>
+    </w:lvl>
+    <w:lvl w:ilvl="3" w:tentative="1">
+      <w:start w:val="1"/>
+      <w:numFmt w:val="bullet"/>
+      <w:lvlText w:val=""/>
+      <w:lvlJc w:val="left"/>
+      <w:pPr>
+        <w:tabs>
+          <w:tab w:val="num" w:pos="2880"/>
+        </w:tabs>
+        <w:ind w:left="2880" w:hanging="360"/>
+      </w:pPr>
+      <w:rPr>
+        <w:rFonts w:ascii="Wingdings" w:hAnsi="Wingdings" w:hint="default"/>
+        <w:sz w:val="20"/>
+      </w:rPr>
+    </w:lvl>
+    <w:lvl w:ilvl="4" w:tentative="1">
+      <w:start w:val="1"/>
+      <w:numFmt w:val="bullet"/>
+      <w:lvlText w:val=""/>
+      <w:lvlJc w:val="left"/>
+      <w:pPr>
+        <w:tabs>
+          <w:tab w:val="num" w:pos="3600"/>
+        </w:tabs>
+        <w:ind w:left="3600" w:hanging="360"/>
+      </w:pPr>
+      <w:rPr>
+        <w:rFonts w:ascii="Wingdings" w:hAnsi="Wingdings" w:hint="default"/>
+        <w:sz w:val="20"/>
+      </w:rPr>
+    </w:lvl>
+    <w:lvl w:ilvl="5" w:tentative="1">
+      <w:start w:val="1"/>
+      <w:numFmt w:val="bullet"/>
+      <w:lvlText w:val=""/>
+      <w:lvlJc w:val="left"/>
+      <w:pPr>
+        <w:tabs>
+          <w:tab w:val="num" w:pos="4320"/>
+        </w:tabs>
+        <w:ind w:left="4320" w:hanging="360"/>
+      </w:pPr>
+      <w:rPr>
+        <w:rFonts w:ascii="Wingdings" w:hAnsi="Wingdings" w:hint="default"/>
+        <w:sz w:val="20"/>
+      </w:rPr>
+    </w:lvl>
+    <w:lvl w:ilvl="6" w:tentative="1">
+      <w:start w:val="1"/>
+      <w:numFmt w:val="bullet"/>
+      <w:lvlText w:val=""/>
+      <w:lvlJc w:val="left"/>
+      <w:pPr>
+        <w:tabs>
+          <w:tab w:val="num" w:pos="5040"/>
+        </w:tabs>
+        <w:ind w:left="5040" w:hanging="360"/>
+      </w:pPr>
+      <w:rPr>
+        <w:rFonts w:ascii="Wingdings" w:hAnsi="Wingdings" w:hint="default"/>
+        <w:sz w:val="20"/>
+      </w:rPr>
+    </w:lvl>
+    <w:lvl w:ilvl="7" w:tentative="1">
+      <w:start w:val="1"/>
+      <w:numFmt w:val="bullet"/>
+      <w:lvlText w:val=""/>
+      <w:lvlJc w:val="left"/>
+      <w:pPr>
+        <w:tabs>
+          <w:tab w:val="num" w:pos="5760"/>
+        </w:tabs>
+        <w:ind w:left="5760" w:hanging="360"/>
+      </w:pPr>
+      <w:rPr>
+        <w:rFonts w:ascii="Wingdings" w:hAnsi="Wingdings" w:hint="default"/>
+        <w:sz w:val="20"/>
+      </w:rPr>
+    </w:lvl>
+    <w:lvl w:ilvl="8" w:tentative="1">
+      <w:start w:val="1"/>
+      <w:numFmt w:val="bullet"/>
+      <w:lvlText w:val=""/>
+      <w:lvlJc w:val="left"/>
+      <w:pPr>
+        <w:tabs>
+          <w:tab w:val="num" w:pos="6480"/>
+        </w:tabs>
+        <w:ind w:left="6480" w:hanging="360"/>
+      </w:pPr>
+      <w:rPr>
+        <w:rFonts w:ascii="Wingdings" w:hAnsi="Wingdings" w:hint="default"/>
+        <w:sz w:val="20"/>
+      </w:rPr>
+    </w:lvl>
+  </w:abstractNum>
+  <w:abstractNum w:abstractNumId="14" w15:restartNumberingAfterBreak="0">
     <w:nsid w:val="429C284E"/>
     <w:multiLevelType w:val="multilevel"/>
     <w:tmpl w:val="E878CDD2"/>
@@ -10445,7 +12082,7 @@
       </w:rPr>
     </w:lvl>
   </w:abstractNum>
-  <w:abstractNum w:abstractNumId="13" w15:restartNumberingAfterBreak="0">
+  <w:abstractNum w:abstractNumId="15" w15:restartNumberingAfterBreak="0">
     <w:nsid w:val="45D07A83"/>
     <w:multiLevelType w:val="multilevel"/>
     <w:tmpl w:val="B28C3802"/>
@@ -10558,7 +12195,156 @@
       </w:pPr>
     </w:lvl>
   </w:abstractNum>
-  <w:abstractNum w:abstractNumId="14" w15:restartNumberingAfterBreak="0">
+  <w:abstractNum w:abstractNumId="16" w15:restartNumberingAfterBreak="0">
+    <w:nsid w:val="5764639F"/>
+    <w:multiLevelType w:val="multilevel"/>
+    <w:tmpl w:val="167CFB88"/>
+    <w:lvl w:ilvl="0">
+      <w:start w:val="1"/>
+      <w:numFmt w:val="bullet"/>
+      <w:lvlText w:val=""/>
+      <w:lvlJc w:val="left"/>
+      <w:pPr>
+        <w:tabs>
+          <w:tab w:val="num" w:pos="720"/>
+        </w:tabs>
+        <w:ind w:left="720" w:hanging="360"/>
+      </w:pPr>
+      <w:rPr>
+        <w:rFonts w:ascii="Symbol" w:hAnsi="Symbol" w:hint="default"/>
+        <w:sz w:val="20"/>
+      </w:rPr>
+    </w:lvl>
+    <w:lvl w:ilvl="1" w:tentative="1">
+      <w:start w:val="1"/>
+      <w:numFmt w:val="bullet"/>
+      <w:lvlText w:val="o"/>
+      <w:lvlJc w:val="left"/>
+      <w:pPr>
+        <w:tabs>
+          <w:tab w:val="num" w:pos="1440"/>
+        </w:tabs>
+        <w:ind w:left="1440" w:hanging="360"/>
+      </w:pPr>
+      <w:rPr>
+        <w:rFonts w:ascii="Courier New" w:hAnsi="Courier New" w:hint="default"/>
+        <w:sz w:val="20"/>
+      </w:rPr>
+    </w:lvl>
+    <w:lvl w:ilvl="2" w:tentative="1">
+      <w:start w:val="1"/>
+      <w:numFmt w:val="bullet"/>
+      <w:lvlText w:val=""/>
+      <w:lvlJc w:val="left"/>
+      <w:pPr>
+        <w:tabs>
+          <w:tab w:val="num" w:pos="2160"/>
+        </w:tabs>
+        <w:ind w:left="2160" w:hanging="360"/>
+      </w:pPr>
+      <w:rPr>
+        <w:rFonts w:ascii="Wingdings" w:hAnsi="Wingdings" w:hint="default"/>
+        <w:sz w:val="20"/>
+      </w:rPr>
+    </w:lvl>
+    <w:lvl w:ilvl="3" w:tentative="1">
+      <w:start w:val="1"/>
+      <w:numFmt w:val="bullet"/>
+      <w:lvlText w:val=""/>
+      <w:lvlJc w:val="left"/>
+      <w:pPr>
+        <w:tabs>
+          <w:tab w:val="num" w:pos="2880"/>
+        </w:tabs>
+        <w:ind w:left="2880" w:hanging="360"/>
+      </w:pPr>
+      <w:rPr>
+        <w:rFonts w:ascii="Wingdings" w:hAnsi="Wingdings" w:hint="default"/>
+        <w:sz w:val="20"/>
+      </w:rPr>
+    </w:lvl>
+    <w:lvl w:ilvl="4" w:tentative="1">
+      <w:start w:val="1"/>
+      <w:numFmt w:val="bullet"/>
+      <w:lvlText w:val=""/>
+      <w:lvlJc w:val="left"/>
+      <w:pPr>
+        <w:tabs>
+          <w:tab w:val="num" w:pos="3600"/>
+        </w:tabs>
+        <w:ind w:left="3600" w:hanging="360"/>
+      </w:pPr>
+      <w:rPr>
+        <w:rFonts w:ascii="Wingdings" w:hAnsi="Wingdings" w:hint="default"/>
+        <w:sz w:val="20"/>
+      </w:rPr>
+    </w:lvl>
+    <w:lvl w:ilvl="5" w:tentative="1">
+      <w:start w:val="1"/>
+      <w:numFmt w:val="bullet"/>
+      <w:lvlText w:val=""/>
+      <w:lvlJc w:val="left"/>
+      <w:pPr>
+        <w:tabs>
+          <w:tab w:val="num" w:pos="4320"/>
+        </w:tabs>
+        <w:ind w:left="4320" w:hanging="360"/>
+      </w:pPr>
+      <w:rPr>
+        <w:rFonts w:ascii="Wingdings" w:hAnsi="Wingdings" w:hint="default"/>
+        <w:sz w:val="20"/>
+      </w:rPr>
+    </w:lvl>
+    <w:lvl w:ilvl="6" w:tentative="1">
+      <w:start w:val="1"/>
+      <w:numFmt w:val="bullet"/>
+      <w:lvlText w:val=""/>
+      <w:lvlJc w:val="left"/>
+      <w:pPr>
+        <w:tabs>
+          <w:tab w:val="num" w:pos="5040"/>
+        </w:tabs>
+        <w:ind w:left="5040" w:hanging="360"/>
+      </w:pPr>
+      <w:rPr>
+        <w:rFonts w:ascii="Wingdings" w:hAnsi="Wingdings" w:hint="default"/>
+        <w:sz w:val="20"/>
+      </w:rPr>
+    </w:lvl>
+    <w:lvl w:ilvl="7" w:tentative="1">
+      <w:start w:val="1"/>
+      <w:numFmt w:val="bullet"/>
+      <w:lvlText w:val=""/>
+      <w:lvlJc w:val="left"/>
+      <w:pPr>
+        <w:tabs>
+          <w:tab w:val="num" w:pos="5760"/>
+        </w:tabs>
+        <w:ind w:left="5760" w:hanging="360"/>
+      </w:pPr>
+      <w:rPr>
+        <w:rFonts w:ascii="Wingdings" w:hAnsi="Wingdings" w:hint="default"/>
+        <w:sz w:val="20"/>
+      </w:rPr>
+    </w:lvl>
+    <w:lvl w:ilvl="8" w:tentative="1">
+      <w:start w:val="1"/>
+      <w:numFmt w:val="bullet"/>
+      <w:lvlText w:val=""/>
+      <w:lvlJc w:val="left"/>
+      <w:pPr>
+        <w:tabs>
+          <w:tab w:val="num" w:pos="6480"/>
+        </w:tabs>
+        <w:ind w:left="6480" w:hanging="360"/>
+      </w:pPr>
+      <w:rPr>
+        <w:rFonts w:ascii="Wingdings" w:hAnsi="Wingdings" w:hint="default"/>
+        <w:sz w:val="20"/>
+      </w:rPr>
+    </w:lvl>
+  </w:abstractNum>
+  <w:abstractNum w:abstractNumId="17" w15:restartNumberingAfterBreak="0">
     <w:nsid w:val="5DB52F89"/>
     <w:multiLevelType w:val="hybridMultilevel"/>
     <w:tmpl w:val="CE9E0F52"/>
@@ -10668,6 +12454,155 @@
       </w:pPr>
       <w:rPr>
         <w:rFonts w:ascii="Wingdings" w:hAnsi="Wingdings" w:hint="default"/>
+      </w:rPr>
+    </w:lvl>
+  </w:abstractNum>
+  <w:abstractNum w:abstractNumId="18" w15:restartNumberingAfterBreak="0">
+    <w:nsid w:val="61680B95"/>
+    <w:multiLevelType w:val="multilevel"/>
+    <w:tmpl w:val="0C1026AA"/>
+    <w:lvl w:ilvl="0">
+      <w:start w:val="1"/>
+      <w:numFmt w:val="bullet"/>
+      <w:lvlText w:val=""/>
+      <w:lvlJc w:val="left"/>
+      <w:pPr>
+        <w:tabs>
+          <w:tab w:val="num" w:pos="720"/>
+        </w:tabs>
+        <w:ind w:left="720" w:hanging="360"/>
+      </w:pPr>
+      <w:rPr>
+        <w:rFonts w:ascii="Symbol" w:hAnsi="Symbol" w:hint="default"/>
+        <w:sz w:val="20"/>
+      </w:rPr>
+    </w:lvl>
+    <w:lvl w:ilvl="1" w:tentative="1">
+      <w:start w:val="1"/>
+      <w:numFmt w:val="bullet"/>
+      <w:lvlText w:val="o"/>
+      <w:lvlJc w:val="left"/>
+      <w:pPr>
+        <w:tabs>
+          <w:tab w:val="num" w:pos="1440"/>
+        </w:tabs>
+        <w:ind w:left="1440" w:hanging="360"/>
+      </w:pPr>
+      <w:rPr>
+        <w:rFonts w:ascii="Courier New" w:hAnsi="Courier New" w:hint="default"/>
+        <w:sz w:val="20"/>
+      </w:rPr>
+    </w:lvl>
+    <w:lvl w:ilvl="2" w:tentative="1">
+      <w:start w:val="1"/>
+      <w:numFmt w:val="bullet"/>
+      <w:lvlText w:val=""/>
+      <w:lvlJc w:val="left"/>
+      <w:pPr>
+        <w:tabs>
+          <w:tab w:val="num" w:pos="2160"/>
+        </w:tabs>
+        <w:ind w:left="2160" w:hanging="360"/>
+      </w:pPr>
+      <w:rPr>
+        <w:rFonts w:ascii="Wingdings" w:hAnsi="Wingdings" w:hint="default"/>
+        <w:sz w:val="20"/>
+      </w:rPr>
+    </w:lvl>
+    <w:lvl w:ilvl="3" w:tentative="1">
+      <w:start w:val="1"/>
+      <w:numFmt w:val="bullet"/>
+      <w:lvlText w:val=""/>
+      <w:lvlJc w:val="left"/>
+      <w:pPr>
+        <w:tabs>
+          <w:tab w:val="num" w:pos="2880"/>
+        </w:tabs>
+        <w:ind w:left="2880" w:hanging="360"/>
+      </w:pPr>
+      <w:rPr>
+        <w:rFonts w:ascii="Wingdings" w:hAnsi="Wingdings" w:hint="default"/>
+        <w:sz w:val="20"/>
+      </w:rPr>
+    </w:lvl>
+    <w:lvl w:ilvl="4" w:tentative="1">
+      <w:start w:val="1"/>
+      <w:numFmt w:val="bullet"/>
+      <w:lvlText w:val=""/>
+      <w:lvlJc w:val="left"/>
+      <w:pPr>
+        <w:tabs>
+          <w:tab w:val="num" w:pos="3600"/>
+        </w:tabs>
+        <w:ind w:left="3600" w:hanging="360"/>
+      </w:pPr>
+      <w:rPr>
+        <w:rFonts w:ascii="Wingdings" w:hAnsi="Wingdings" w:hint="default"/>
+        <w:sz w:val="20"/>
+      </w:rPr>
+    </w:lvl>
+    <w:lvl w:ilvl="5" w:tentative="1">
+      <w:start w:val="1"/>
+      <w:numFmt w:val="bullet"/>
+      <w:lvlText w:val=""/>
+      <w:lvlJc w:val="left"/>
+      <w:pPr>
+        <w:tabs>
+          <w:tab w:val="num" w:pos="4320"/>
+        </w:tabs>
+        <w:ind w:left="4320" w:hanging="360"/>
+      </w:pPr>
+      <w:rPr>
+        <w:rFonts w:ascii="Wingdings" w:hAnsi="Wingdings" w:hint="default"/>
+        <w:sz w:val="20"/>
+      </w:rPr>
+    </w:lvl>
+    <w:lvl w:ilvl="6" w:tentative="1">
+      <w:start w:val="1"/>
+      <w:numFmt w:val="bullet"/>
+      <w:lvlText w:val=""/>
+      <w:lvlJc w:val="left"/>
+      <w:pPr>
+        <w:tabs>
+          <w:tab w:val="num" w:pos="5040"/>
+        </w:tabs>
+        <w:ind w:left="5040" w:hanging="360"/>
+      </w:pPr>
+      <w:rPr>
+        <w:rFonts w:ascii="Wingdings" w:hAnsi="Wingdings" w:hint="default"/>
+        <w:sz w:val="20"/>
+      </w:rPr>
+    </w:lvl>
+    <w:lvl w:ilvl="7" w:tentative="1">
+      <w:start w:val="1"/>
+      <w:numFmt w:val="bullet"/>
+      <w:lvlText w:val=""/>
+      <w:lvlJc w:val="left"/>
+      <w:pPr>
+        <w:tabs>
+          <w:tab w:val="num" w:pos="5760"/>
+        </w:tabs>
+        <w:ind w:left="5760" w:hanging="360"/>
+      </w:pPr>
+      <w:rPr>
+        <w:rFonts w:ascii="Wingdings" w:hAnsi="Wingdings" w:hint="default"/>
+        <w:sz w:val="20"/>
+      </w:rPr>
+    </w:lvl>
+    <w:lvl w:ilvl="8" w:tentative="1">
+      <w:start w:val="1"/>
+      <w:numFmt w:val="bullet"/>
+      <w:lvlText w:val=""/>
+      <w:lvlJc w:val="left"/>
+      <w:pPr>
+        <w:tabs>
+          <w:tab w:val="num" w:pos="6480"/>
+        </w:tabs>
+        <w:ind w:left="6480" w:hanging="360"/>
+      </w:pPr>
+      <w:rPr>
+        <w:rFonts w:ascii="Wingdings" w:hAnsi="Wingdings" w:hint="default"/>
+        <w:sz w:val="20"/>
       </w:rPr>
     </w:lvl>
   </w:abstractNum>
@@ -10699,22 +12634,34 @@
     <w:abstractNumId w:val="0"/>
   </w:num>
   <w:num w:numId="10" w16cid:durableId="861825511">
-    <w:abstractNumId w:val="12"/>
+    <w:abstractNumId w:val="14"/>
   </w:num>
   <w:num w:numId="11" w16cid:durableId="1783307314">
-    <w:abstractNumId w:val="10"/>
+    <w:abstractNumId w:val="11"/>
   </w:num>
   <w:num w:numId="12" w16cid:durableId="2015061574">
-    <w:abstractNumId w:val="13"/>
+    <w:abstractNumId w:val="15"/>
   </w:num>
   <w:num w:numId="13" w16cid:durableId="979110023">
-    <w:abstractNumId w:val="14"/>
+    <w:abstractNumId w:val="17"/>
   </w:num>
   <w:num w:numId="14" w16cid:durableId="898635682">
     <w:abstractNumId w:val="9"/>
   </w:num>
   <w:num w:numId="15" w16cid:durableId="461272090">
-    <w:abstractNumId w:val="11"/>
+    <w:abstractNumId w:val="12"/>
+  </w:num>
+  <w:num w:numId="16" w16cid:durableId="1367215727">
+    <w:abstractNumId w:val="10"/>
+  </w:num>
+  <w:num w:numId="17" w16cid:durableId="638924408">
+    <w:abstractNumId w:val="16"/>
+  </w:num>
+  <w:num w:numId="18" w16cid:durableId="1393848389">
+    <w:abstractNumId w:val="13"/>
+  </w:num>
+  <w:num w:numId="19" w16cid:durableId="1383139583">
+    <w:abstractNumId w:val="18"/>
   </w:num>
 </w:numbering>
 </file>
@@ -11322,7 +13269,6 @@
   <w:style w:type="character" w:default="1" w:styleId="DefaultParagraphFont">
     <w:name w:val="Default Paragraph Font"/>
     <w:uiPriority w:val="1"/>
-    <w:semiHidden/>
     <w:unhideWhenUsed/>
   </w:style>
   <w:style w:type="table" w:default="1" w:styleId="TableNormal">

</xml_diff>